<commit_message>
finished off the basics for task allocation
</commit_message>
<xml_diff>
--- a/COMP2160 Assignment 2/Assets/Documentation/Task Allocation.docx
+++ b/COMP2160 Assignment 2/Assets/Documentation/Task Allocation.docx
@@ -468,46 +468,14 @@
                 <w:sz w:val="20"/>
                 <w:szCs w:val="20"/>
               </w:rPr>
-              <w:t xml:space="preserve">Create a unity project in the main branch of the repo (with </w:t>
-            </w:r>
-            <w:proofErr w:type="spellStart"/>
-            <w:r>
-              <w:rPr>
-                <w:sz w:val="20"/>
-                <w:szCs w:val="20"/>
-              </w:rPr>
-              <w:t>gitignore</w:t>
-            </w:r>
-            <w:proofErr w:type="spellEnd"/>
-            <w:r>
-              <w:rPr>
-                <w:sz w:val="20"/>
-                <w:szCs w:val="20"/>
-              </w:rPr>
-              <w:t>)</w:t>
-            </w:r>
-            <w:r>
-              <w:rPr>
-                <w:sz w:val="20"/>
-                <w:szCs w:val="20"/>
-              </w:rPr>
-              <w:t>. Adding necessary empty folders to sort files (</w:t>
-            </w:r>
-            <w:proofErr w:type="gramStart"/>
-            <w:r>
-              <w:rPr>
-                <w:sz w:val="20"/>
-                <w:szCs w:val="20"/>
-              </w:rPr>
-              <w:t>e.g.</w:t>
-            </w:r>
-            <w:proofErr w:type="gramEnd"/>
-            <w:r>
-              <w:rPr>
-                <w:sz w:val="20"/>
-                <w:szCs w:val="20"/>
-              </w:rPr>
-              <w:t xml:space="preserve"> scripts, prefabs, materials, etc.)</w:t>
+              <w:t>Create a unity project in the main branch of the repo (with gitignore)</w:t>
+            </w:r>
+            <w:r>
+              <w:rPr>
+                <w:sz w:val="20"/>
+                <w:szCs w:val="20"/>
+              </w:rPr>
+              <w:t>. Adding necessary empty folders to sort files (e.g. scripts, prefabs, materials, etc.)</w:t>
             </w:r>
           </w:p>
           <w:p>
@@ -926,7 +894,7 @@
                 <w:sz w:val="20"/>
                 <w:szCs w:val="20"/>
               </w:rPr>
-              <w:t xml:space="preserve">Write out task allocation documentation on </w:t>
+              <w:t xml:space="preserve">Write out task allocation documentation on template provided for </w:t>
             </w:r>
             <w:r>
               <w:rPr>
@@ -934,7 +902,7 @@
                 <w:szCs w:val="20"/>
               </w:rPr>
               <w:lastRenderedPageBreak/>
-              <w:t>template provided for upcoming submission</w:t>
+              <w:t>upcoming submission</w:t>
             </w:r>
           </w:p>
         </w:tc>
@@ -1181,7 +1149,7 @@
                 <w:sz w:val="20"/>
                 <w:szCs w:val="20"/>
               </w:rPr>
-              <w:t>-</w:t>
+              <w:t>Julian Baxter</w:t>
             </w:r>
           </w:p>
         </w:tc>
@@ -1244,7 +1212,7 @@
                 <w:sz w:val="20"/>
                 <w:szCs w:val="20"/>
               </w:rPr>
-              <w:t>-</w:t>
+              <w:t>Anne Marie Agda</w:t>
             </w:r>
           </w:p>
         </w:tc>
@@ -1869,15 +1837,7 @@
                 <w:sz w:val="20"/>
                 <w:szCs w:val="20"/>
               </w:rPr>
-              <w:t xml:space="preserve">Developing code for setting up a UI manager feature. Setting up the UI for </w:t>
-            </w:r>
-            <w:r>
-              <w:rPr>
-                <w:sz w:val="20"/>
-                <w:szCs w:val="20"/>
-              </w:rPr>
-              <w:lastRenderedPageBreak/>
-              <w:t>the game (player health, times, etc.)</w:t>
+              <w:t>Developing code for setting up a UI manager feature. Setting up the UI for the game (player health, times, etc.)</w:t>
             </w:r>
           </w:p>
         </w:tc>
@@ -1898,7 +1858,6 @@
                 <w:sz w:val="20"/>
                 <w:szCs w:val="20"/>
               </w:rPr>
-              <w:lastRenderedPageBreak/>
               <w:t>3</w:t>
             </w:r>
           </w:p>
@@ -1970,6 +1929,7 @@
                 <w:sz w:val="20"/>
                 <w:szCs w:val="20"/>
               </w:rPr>
+              <w:lastRenderedPageBreak/>
               <w:t>Analytics</w:t>
             </w:r>
           </w:p>
@@ -2119,6 +2079,13 @@
                 <w:szCs w:val="20"/>
               </w:rPr>
             </w:pPr>
+            <w:r>
+              <w:rPr>
+                <w:sz w:val="20"/>
+                <w:szCs w:val="20"/>
+              </w:rPr>
+              <w:t>Both</w:t>
+            </w:r>
           </w:p>
         </w:tc>
         <w:tc>
@@ -2133,6 +2100,13 @@
                 <w:szCs w:val="20"/>
               </w:rPr>
             </w:pPr>
+            <w:r>
+              <w:rPr>
+                <w:sz w:val="20"/>
+                <w:szCs w:val="20"/>
+              </w:rPr>
+              <w:t>When finishing up with features, write up how you will assure that the feature meets the requirements of the assignment document</w:t>
+            </w:r>
           </w:p>
         </w:tc>
         <w:tc>
@@ -2147,6 +2121,13 @@
                 <w:szCs w:val="20"/>
               </w:rPr>
             </w:pPr>
+            <w:r>
+              <w:rPr>
+                <w:sz w:val="20"/>
+                <w:szCs w:val="20"/>
+              </w:rPr>
+              <w:t>1</w:t>
+            </w:r>
           </w:p>
         </w:tc>
         <w:tc>
@@ -2161,6 +2142,13 @@
                 <w:szCs w:val="20"/>
               </w:rPr>
             </w:pPr>
+            <w:r>
+              <w:rPr>
+                <w:sz w:val="20"/>
+                <w:szCs w:val="20"/>
+              </w:rPr>
+              <w:t>Both</w:t>
+            </w:r>
           </w:p>
         </w:tc>
         <w:tc>
@@ -2175,6 +2163,13 @@
                 <w:szCs w:val="20"/>
               </w:rPr>
             </w:pPr>
+            <w:r>
+              <w:rPr>
+                <w:sz w:val="20"/>
+                <w:szCs w:val="20"/>
+              </w:rPr>
+              <w:t>-</w:t>
+            </w:r>
           </w:p>
         </w:tc>
       </w:tr>
@@ -2218,6 +2213,13 @@
                 <w:szCs w:val="20"/>
               </w:rPr>
             </w:pPr>
+            <w:r>
+              <w:rPr>
+                <w:sz w:val="20"/>
+                <w:szCs w:val="20"/>
+              </w:rPr>
+              <w:t>Both</w:t>
+            </w:r>
           </w:p>
         </w:tc>
         <w:tc>
@@ -2232,6 +2234,13 @@
                 <w:szCs w:val="20"/>
               </w:rPr>
             </w:pPr>
+            <w:r>
+              <w:rPr>
+                <w:sz w:val="20"/>
+                <w:szCs w:val="20"/>
+              </w:rPr>
+              <w:t>In accordance with the quality assurance plan, analyse the feature for bugs and record it in the bug history report</w:t>
+            </w:r>
           </w:p>
         </w:tc>
         <w:tc>
@@ -2246,6 +2255,13 @@
                 <w:szCs w:val="20"/>
               </w:rPr>
             </w:pPr>
+            <w:r>
+              <w:rPr>
+                <w:sz w:val="20"/>
+                <w:szCs w:val="20"/>
+              </w:rPr>
+              <w:t>2</w:t>
+            </w:r>
           </w:p>
         </w:tc>
         <w:tc>
@@ -2260,6 +2276,13 @@
                 <w:szCs w:val="20"/>
               </w:rPr>
             </w:pPr>
+            <w:r>
+              <w:rPr>
+                <w:sz w:val="20"/>
+                <w:szCs w:val="20"/>
+              </w:rPr>
+              <w:t>Both</w:t>
+            </w:r>
           </w:p>
         </w:tc>
         <w:tc>
@@ -2274,6 +2297,155 @@
                 <w:szCs w:val="20"/>
               </w:rPr>
             </w:pPr>
+            <w:r>
+              <w:rPr>
+                <w:sz w:val="20"/>
+                <w:szCs w:val="20"/>
+              </w:rPr>
+              <w:t>-</w:t>
+            </w:r>
+          </w:p>
+          <w:p>
+            <w:pPr>
+              <w:cnfStyle w:val="000000100000" w:firstRow="0" w:lastRow="0" w:firstColumn="0" w:lastColumn="0" w:oddVBand="0" w:evenVBand="0" w:oddHBand="1" w:evenHBand="0" w:firstRowFirstColumn="0" w:firstRowLastColumn="0" w:lastRowFirstColumn="0" w:lastRowLastColumn="0"/>
+              <w:rPr>
+                <w:sz w:val="20"/>
+                <w:szCs w:val="20"/>
+              </w:rPr>
+            </w:pPr>
+          </w:p>
+        </w:tc>
+      </w:tr>
+      <w:tr>
+        <w:trPr>
+          <w:trHeight w:val="403"/>
+          <w:jc w:val="center"/>
+        </w:trPr>
+        <w:tc>
+          <w:tcPr>
+            <w:cnfStyle w:val="001000000000" w:firstRow="0" w:lastRow="0" w:firstColumn="1" w:lastColumn="0" w:oddVBand="0" w:evenVBand="0" w:oddHBand="0" w:evenHBand="0" w:firstRowFirstColumn="0" w:firstRowLastColumn="0" w:lastRowFirstColumn="0" w:lastRowLastColumn="0"/>
+            <w:tcW w:w="1713" w:type="dxa"/>
+          </w:tcPr>
+          <w:p>
+            <w:pPr>
+              <w:jc w:val="center"/>
+              <w:rPr>
+                <w:sz w:val="20"/>
+                <w:szCs w:val="20"/>
+              </w:rPr>
+            </w:pPr>
+            <w:r>
+              <w:rPr>
+                <w:sz w:val="20"/>
+                <w:szCs w:val="20"/>
+              </w:rPr>
+              <w:t>Managing Version Control</w:t>
+            </w:r>
+          </w:p>
+        </w:tc>
+        <w:tc>
+          <w:tcPr>
+            <w:tcW w:w="1962" w:type="dxa"/>
+          </w:tcPr>
+          <w:p>
+            <w:pPr>
+              <w:cnfStyle w:val="000000000000" w:firstRow="0" w:lastRow="0" w:firstColumn="0" w:lastColumn="0" w:oddVBand="0" w:evenVBand="0" w:oddHBand="0" w:evenHBand="0" w:firstRowFirstColumn="0" w:firstRowLastColumn="0" w:lastRowFirstColumn="0" w:lastRowLastColumn="0"/>
+              <w:rPr>
+                <w:sz w:val="20"/>
+                <w:szCs w:val="20"/>
+              </w:rPr>
+            </w:pPr>
+            <w:r>
+              <w:rPr>
+                <w:sz w:val="20"/>
+                <w:szCs w:val="20"/>
+              </w:rPr>
+              <w:t>Both</w:t>
+            </w:r>
+          </w:p>
+        </w:tc>
+        <w:tc>
+          <w:tcPr>
+            <w:tcW w:w="2035" w:type="dxa"/>
+          </w:tcPr>
+          <w:p>
+            <w:pPr>
+              <w:cnfStyle w:val="000000000000" w:firstRow="0" w:lastRow="0" w:firstColumn="0" w:lastColumn="0" w:oddVBand="0" w:evenVBand="0" w:oddHBand="0" w:evenHBand="0" w:firstRowFirstColumn="0" w:firstRowLastColumn="0" w:lastRowFirstColumn="0" w:lastRowLastColumn="0"/>
+              <w:rPr>
+                <w:sz w:val="20"/>
+                <w:szCs w:val="20"/>
+              </w:rPr>
+            </w:pPr>
+            <w:r>
+              <w:rPr>
+                <w:sz w:val="20"/>
+                <w:szCs w:val="20"/>
+              </w:rPr>
+              <w:t xml:space="preserve">Ensure that we can meet the developer workflow in working in our own branches on a feature and conducting the right testing before pushing to the main branch and tagging it as a version of the game. </w:t>
+            </w:r>
+          </w:p>
+        </w:tc>
+        <w:tc>
+          <w:tcPr>
+            <w:tcW w:w="1915" w:type="dxa"/>
+          </w:tcPr>
+          <w:p>
+            <w:pPr>
+              <w:cnfStyle w:val="000000000000" w:firstRow="0" w:lastRow="0" w:firstColumn="0" w:lastColumn="0" w:oddVBand="0" w:evenVBand="0" w:oddHBand="0" w:evenHBand="0" w:firstRowFirstColumn="0" w:firstRowLastColumn="0" w:lastRowFirstColumn="0" w:lastRowLastColumn="0"/>
+              <w:rPr>
+                <w:sz w:val="20"/>
+                <w:szCs w:val="20"/>
+              </w:rPr>
+            </w:pPr>
+            <w:r>
+              <w:rPr>
+                <w:sz w:val="20"/>
+                <w:szCs w:val="20"/>
+              </w:rPr>
+              <w:t>2</w:t>
+            </w:r>
+          </w:p>
+        </w:tc>
+        <w:tc>
+          <w:tcPr>
+            <w:tcW w:w="1721" w:type="dxa"/>
+          </w:tcPr>
+          <w:p>
+            <w:pPr>
+              <w:cnfStyle w:val="000000000000" w:firstRow="0" w:lastRow="0" w:firstColumn="0" w:lastColumn="0" w:oddVBand="0" w:evenVBand="0" w:oddHBand="0" w:evenHBand="0" w:firstRowFirstColumn="0" w:firstRowLastColumn="0" w:lastRowFirstColumn="0" w:lastRowLastColumn="0"/>
+              <w:rPr>
+                <w:sz w:val="20"/>
+                <w:szCs w:val="20"/>
+              </w:rPr>
+            </w:pPr>
+            <w:r>
+              <w:rPr>
+                <w:sz w:val="20"/>
+                <w:szCs w:val="20"/>
+              </w:rPr>
+              <w:t>Both</w:t>
+            </w:r>
+          </w:p>
+        </w:tc>
+        <w:tc>
+          <w:tcPr>
+            <w:tcW w:w="1901" w:type="dxa"/>
+          </w:tcPr>
+          <w:p>
+            <w:pPr>
+              <w:cnfStyle w:val="000000000000" w:firstRow="0" w:lastRow="0" w:firstColumn="0" w:lastColumn="0" w:oddVBand="0" w:evenVBand="0" w:oddHBand="0" w:evenHBand="0" w:firstRowFirstColumn="0" w:firstRowLastColumn="0" w:lastRowFirstColumn="0" w:lastRowLastColumn="0"/>
+              <w:rPr>
+                <w:sz w:val="20"/>
+                <w:szCs w:val="20"/>
+              </w:rPr>
+            </w:pPr>
+            <w:r>
+              <w:rPr>
+                <w:sz w:val="20"/>
+                <w:szCs w:val="20"/>
+              </w:rPr>
+              <w:t>-</w:t>
+            </w:r>
           </w:p>
         </w:tc>
       </w:tr>

</xml_diff>

<commit_message>
fixed the checkpoint script to tune it to the requirements of the game better
Where triggering the active checkpoint will deactivate that checkpoint and activate the next one
</commit_message>
<xml_diff>
--- a/COMP2160 Assignment 2/Assets/Documentation/Task Allocation.docx
+++ b/COMP2160 Assignment 2/Assets/Documentation/Task Allocation.docx
@@ -180,7 +180,21 @@
                 <w:sz w:val="20"/>
                 <w:szCs w:val="20"/>
               </w:rPr>
-              <w:t>Workload(Difficulty)</w:t>
+              <w:t>Workload</w:t>
+            </w:r>
+            <w:r>
+              <w:rPr>
+                <w:sz w:val="20"/>
+                <w:szCs w:val="20"/>
+              </w:rPr>
+              <w:t xml:space="preserve"> </w:t>
+            </w:r>
+            <w:r>
+              <w:rPr>
+                <w:sz w:val="20"/>
+                <w:szCs w:val="20"/>
+              </w:rPr>
+              <w:t>(Difficulty)</w:t>
             </w:r>
           </w:p>
           <w:p>
@@ -468,14 +482,44 @@
                 <w:sz w:val="20"/>
                 <w:szCs w:val="20"/>
               </w:rPr>
-              <w:t>Create a unity project in the main branch of the repo (with gitignore)</w:t>
-            </w:r>
-            <w:r>
-              <w:rPr>
-                <w:sz w:val="20"/>
-                <w:szCs w:val="20"/>
-              </w:rPr>
-              <w:t>. Adding necessary empty folders to sort files (e.g. scripts, prefabs, materials, etc.)</w:t>
+              <w:t xml:space="preserve">Create a unity project in the main branch of the repo (with </w:t>
+            </w:r>
+            <w:proofErr w:type="spellStart"/>
+            <w:r>
+              <w:rPr>
+                <w:sz w:val="20"/>
+                <w:szCs w:val="20"/>
+              </w:rPr>
+              <w:t>gitignore</w:t>
+            </w:r>
+            <w:proofErr w:type="spellEnd"/>
+            <w:r>
+              <w:rPr>
+                <w:sz w:val="20"/>
+                <w:szCs w:val="20"/>
+              </w:rPr>
+              <w:t>)</w:t>
+            </w:r>
+            <w:r>
+              <w:rPr>
+                <w:sz w:val="20"/>
+                <w:szCs w:val="20"/>
+              </w:rPr>
+              <w:t>. Adding necessary empty folders to sort files (</w:t>
+            </w:r>
+            <w:r>
+              <w:rPr>
+                <w:sz w:val="20"/>
+                <w:szCs w:val="20"/>
+              </w:rPr>
+              <w:t>e.g.,</w:t>
+            </w:r>
+            <w:r>
+              <w:rPr>
+                <w:sz w:val="20"/>
+                <w:szCs w:val="20"/>
+              </w:rPr>
+              <w:t xml:space="preserve"> scripts, prefabs, materials, etc.)</w:t>
             </w:r>
           </w:p>
           <w:p>
@@ -894,7 +938,7 @@
                 <w:sz w:val="20"/>
                 <w:szCs w:val="20"/>
               </w:rPr>
-              <w:t xml:space="preserve">Write out task allocation documentation on template provided for </w:t>
+              <w:t xml:space="preserve">Write out task allocation documentation on </w:t>
             </w:r>
             <w:r>
               <w:rPr>
@@ -902,7 +946,7 @@
                 <w:szCs w:val="20"/>
               </w:rPr>
               <w:lastRenderedPageBreak/>
-              <w:t>upcoming submission</w:t>
+              <w:t>template provided for upcoming submission</w:t>
             </w:r>
           </w:p>
         </w:tc>
@@ -955,19 +999,17 @@
           </w:tcPr>
           <w:p>
             <w:pPr>
+              <w:pStyle w:val="ListParagraph"/>
+              <w:numPr>
+                <w:ilvl w:val="0"/>
+                <w:numId w:val="17"/>
+              </w:numPr>
               <w:cnfStyle w:val="000000100000" w:firstRow="0" w:lastRow="0" w:firstColumn="0" w:lastColumn="0" w:oddVBand="0" w:evenVBand="0" w:oddHBand="1" w:evenHBand="0" w:firstRowFirstColumn="0" w:firstRowLastColumn="0" w:lastRowFirstColumn="0" w:lastRowLastColumn="0"/>
               <w:rPr>
                 <w:sz w:val="20"/>
                 <w:szCs w:val="20"/>
               </w:rPr>
             </w:pPr>
-            <w:r>
-              <w:rPr>
-                <w:sz w:val="20"/>
-                <w:szCs w:val="20"/>
-              </w:rPr>
-              <w:t>-</w:t>
-            </w:r>
           </w:p>
         </w:tc>
       </w:tr>
@@ -1088,19 +1130,17 @@
           </w:tcPr>
           <w:p>
             <w:pPr>
+              <w:pStyle w:val="ListParagraph"/>
+              <w:numPr>
+                <w:ilvl w:val="0"/>
+                <w:numId w:val="16"/>
+              </w:numPr>
               <w:cnfStyle w:val="000000000000" w:firstRow="0" w:lastRow="0" w:firstColumn="0" w:lastColumn="0" w:oddVBand="0" w:evenVBand="0" w:oddHBand="0" w:evenHBand="0" w:firstRowFirstColumn="0" w:firstRowLastColumn="0" w:lastRowFirstColumn="0" w:lastRowLastColumn="0"/>
               <w:rPr>
                 <w:sz w:val="20"/>
                 <w:szCs w:val="20"/>
               </w:rPr>
             </w:pPr>
-            <w:r>
-              <w:rPr>
-                <w:sz w:val="20"/>
-                <w:szCs w:val="20"/>
-              </w:rPr>
-              <w:t>-</w:t>
-            </w:r>
           </w:p>
         </w:tc>
       </w:tr>
@@ -1222,19 +1262,17 @@
           </w:tcPr>
           <w:p>
             <w:pPr>
+              <w:pStyle w:val="ListParagraph"/>
+              <w:numPr>
+                <w:ilvl w:val="0"/>
+                <w:numId w:val="15"/>
+              </w:numPr>
               <w:cnfStyle w:val="000000100000" w:firstRow="0" w:lastRow="0" w:firstColumn="0" w:lastColumn="0" w:oddVBand="0" w:evenVBand="0" w:oddHBand="1" w:evenHBand="0" w:firstRowFirstColumn="0" w:firstRowLastColumn="0" w:lastRowFirstColumn="0" w:lastRowLastColumn="0"/>
               <w:rPr>
                 <w:sz w:val="20"/>
                 <w:szCs w:val="20"/>
               </w:rPr>
             </w:pPr>
-            <w:r>
-              <w:rPr>
-                <w:sz w:val="20"/>
-                <w:szCs w:val="20"/>
-              </w:rPr>
-              <w:t>-</w:t>
-            </w:r>
           </w:p>
         </w:tc>
       </w:tr>
@@ -1355,19 +1393,17 @@
           </w:tcPr>
           <w:p>
             <w:pPr>
+              <w:pStyle w:val="ListParagraph"/>
+              <w:numPr>
+                <w:ilvl w:val="0"/>
+                <w:numId w:val="14"/>
+              </w:numPr>
               <w:cnfStyle w:val="000000000000" w:firstRow="0" w:lastRow="0" w:firstColumn="0" w:lastColumn="0" w:oddVBand="0" w:evenVBand="0" w:oddHBand="0" w:evenHBand="0" w:firstRowFirstColumn="0" w:firstRowLastColumn="0" w:lastRowFirstColumn="0" w:lastRowLastColumn="0"/>
               <w:rPr>
                 <w:sz w:val="20"/>
                 <w:szCs w:val="20"/>
               </w:rPr>
             </w:pPr>
-            <w:r>
-              <w:rPr>
-                <w:sz w:val="20"/>
-                <w:szCs w:val="20"/>
-              </w:rPr>
-              <w:t>-</w:t>
-            </w:r>
           </w:p>
         </w:tc>
       </w:tr>
@@ -1489,19 +1525,17 @@
           </w:tcPr>
           <w:p>
             <w:pPr>
+              <w:pStyle w:val="ListParagraph"/>
+              <w:numPr>
+                <w:ilvl w:val="0"/>
+                <w:numId w:val="13"/>
+              </w:numPr>
               <w:cnfStyle w:val="000000100000" w:firstRow="0" w:lastRow="0" w:firstColumn="0" w:lastColumn="0" w:oddVBand="0" w:evenVBand="0" w:oddHBand="1" w:evenHBand="0" w:firstRowFirstColumn="0" w:firstRowLastColumn="0" w:lastRowFirstColumn="0" w:lastRowLastColumn="0"/>
               <w:rPr>
                 <w:sz w:val="20"/>
                 <w:szCs w:val="20"/>
               </w:rPr>
             </w:pPr>
-            <w:r>
-              <w:rPr>
-                <w:sz w:val="20"/>
-                <w:szCs w:val="20"/>
-              </w:rPr>
-              <w:t>-</w:t>
-            </w:r>
           </w:p>
         </w:tc>
       </w:tr>
@@ -1622,19 +1656,17 @@
           </w:tcPr>
           <w:p>
             <w:pPr>
+              <w:pStyle w:val="ListParagraph"/>
+              <w:numPr>
+                <w:ilvl w:val="0"/>
+                <w:numId w:val="12"/>
+              </w:numPr>
               <w:cnfStyle w:val="000000000000" w:firstRow="0" w:lastRow="0" w:firstColumn="0" w:lastColumn="0" w:oddVBand="0" w:evenVBand="0" w:oddHBand="0" w:evenHBand="0" w:firstRowFirstColumn="0" w:firstRowLastColumn="0" w:lastRowFirstColumn="0" w:lastRowLastColumn="0"/>
               <w:rPr>
                 <w:sz w:val="20"/>
                 <w:szCs w:val="20"/>
               </w:rPr>
             </w:pPr>
-            <w:r>
-              <w:rPr>
-                <w:sz w:val="20"/>
-                <w:szCs w:val="20"/>
-              </w:rPr>
-              <w:t>-</w:t>
-            </w:r>
           </w:p>
         </w:tc>
       </w:tr>
@@ -1756,19 +1788,17 @@
           </w:tcPr>
           <w:p>
             <w:pPr>
+              <w:pStyle w:val="ListParagraph"/>
+              <w:numPr>
+                <w:ilvl w:val="0"/>
+                <w:numId w:val="11"/>
+              </w:numPr>
               <w:cnfStyle w:val="000000100000" w:firstRow="0" w:lastRow="0" w:firstColumn="0" w:lastColumn="0" w:oddVBand="0" w:evenVBand="0" w:oddHBand="1" w:evenHBand="0" w:firstRowFirstColumn="0" w:firstRowLastColumn="0" w:lastRowFirstColumn="0" w:lastRowLastColumn="0"/>
               <w:rPr>
                 <w:sz w:val="20"/>
                 <w:szCs w:val="20"/>
               </w:rPr>
             </w:pPr>
-            <w:r>
-              <w:rPr>
-                <w:sz w:val="20"/>
-                <w:szCs w:val="20"/>
-              </w:rPr>
-              <w:t>-</w:t>
-            </w:r>
           </w:p>
         </w:tc>
       </w:tr>
@@ -1837,7 +1867,15 @@
                 <w:sz w:val="20"/>
                 <w:szCs w:val="20"/>
               </w:rPr>
-              <w:t>Developing code for setting up a UI manager feature. Setting up the UI for the game (player health, times, etc.)</w:t>
+              <w:t xml:space="preserve">Developing code for setting up a UI manager feature. Setting up the UI for the game (player </w:t>
+            </w:r>
+            <w:r>
+              <w:rPr>
+                <w:sz w:val="20"/>
+                <w:szCs w:val="20"/>
+              </w:rPr>
+              <w:lastRenderedPageBreak/>
+              <w:t>health, times, etc.)</w:t>
             </w:r>
           </w:p>
         </w:tc>
@@ -1858,6 +1896,7 @@
                 <w:sz w:val="20"/>
                 <w:szCs w:val="20"/>
               </w:rPr>
+              <w:lastRenderedPageBreak/>
               <w:t>3</w:t>
             </w:r>
           </w:p>
@@ -1889,19 +1928,17 @@
           </w:tcPr>
           <w:p>
             <w:pPr>
+              <w:pStyle w:val="ListParagraph"/>
+              <w:numPr>
+                <w:ilvl w:val="0"/>
+                <w:numId w:val="10"/>
+              </w:numPr>
               <w:cnfStyle w:val="000000000000" w:firstRow="0" w:lastRow="0" w:firstColumn="0" w:lastColumn="0" w:oddVBand="0" w:evenVBand="0" w:oddHBand="0" w:evenHBand="0" w:firstRowFirstColumn="0" w:firstRowLastColumn="0" w:lastRowFirstColumn="0" w:lastRowLastColumn="0"/>
               <w:rPr>
                 <w:sz w:val="20"/>
                 <w:szCs w:val="20"/>
               </w:rPr>
             </w:pPr>
-            <w:r>
-              <w:rPr>
-                <w:sz w:val="20"/>
-                <w:szCs w:val="20"/>
-              </w:rPr>
-              <w:t>-</w:t>
-            </w:r>
           </w:p>
         </w:tc>
       </w:tr>
@@ -1929,7 +1966,6 @@
                 <w:sz w:val="20"/>
                 <w:szCs w:val="20"/>
               </w:rPr>
-              <w:lastRenderedPageBreak/>
               <w:t>Analytics</w:t>
             </w:r>
           </w:p>
@@ -2024,19 +2060,17 @@
           </w:tcPr>
           <w:p>
             <w:pPr>
+              <w:pStyle w:val="ListParagraph"/>
+              <w:numPr>
+                <w:ilvl w:val="0"/>
+                <w:numId w:val="9"/>
+              </w:numPr>
               <w:cnfStyle w:val="000000100000" w:firstRow="0" w:lastRow="0" w:firstColumn="0" w:lastColumn="0" w:oddVBand="0" w:evenVBand="0" w:oddHBand="1" w:evenHBand="0" w:firstRowFirstColumn="0" w:firstRowLastColumn="0" w:lastRowFirstColumn="0" w:lastRowLastColumn="0"/>
               <w:rPr>
                 <w:sz w:val="20"/>
                 <w:szCs w:val="20"/>
               </w:rPr>
             </w:pPr>
-            <w:r>
-              <w:rPr>
-                <w:sz w:val="20"/>
-                <w:szCs w:val="20"/>
-              </w:rPr>
-              <w:t>-</w:t>
-            </w:r>
           </w:p>
         </w:tc>
       </w:tr>
@@ -2157,19 +2191,17 @@
           </w:tcPr>
           <w:p>
             <w:pPr>
+              <w:pStyle w:val="ListParagraph"/>
+              <w:numPr>
+                <w:ilvl w:val="0"/>
+                <w:numId w:val="8"/>
+              </w:numPr>
               <w:cnfStyle w:val="000000000000" w:firstRow="0" w:lastRow="0" w:firstColumn="0" w:lastColumn="0" w:oddVBand="0" w:evenVBand="0" w:oddHBand="0" w:evenHBand="0" w:firstRowFirstColumn="0" w:firstRowLastColumn="0" w:lastRowFirstColumn="0" w:lastRowLastColumn="0"/>
               <w:rPr>
                 <w:sz w:val="20"/>
                 <w:szCs w:val="20"/>
               </w:rPr>
             </w:pPr>
-            <w:r>
-              <w:rPr>
-                <w:sz w:val="20"/>
-                <w:szCs w:val="20"/>
-              </w:rPr>
-              <w:t>-</w:t>
-            </w:r>
           </w:p>
         </w:tc>
       </w:tr>
@@ -2291,19 +2323,17 @@
           </w:tcPr>
           <w:p>
             <w:pPr>
+              <w:pStyle w:val="ListParagraph"/>
+              <w:numPr>
+                <w:ilvl w:val="0"/>
+                <w:numId w:val="7"/>
+              </w:numPr>
               <w:cnfStyle w:val="000000100000" w:firstRow="0" w:lastRow="0" w:firstColumn="0" w:lastColumn="0" w:oddVBand="0" w:evenVBand="0" w:oddHBand="1" w:evenHBand="0" w:firstRowFirstColumn="0" w:firstRowLastColumn="0" w:lastRowFirstColumn="0" w:lastRowLastColumn="0"/>
               <w:rPr>
                 <w:sz w:val="20"/>
                 <w:szCs w:val="20"/>
               </w:rPr>
             </w:pPr>
-            <w:r>
-              <w:rPr>
-                <w:sz w:val="20"/>
-                <w:szCs w:val="20"/>
-              </w:rPr>
-              <w:t>-</w:t>
-            </w:r>
           </w:p>
           <w:p>
             <w:pPr>
@@ -2433,19 +2463,163 @@
           </w:tcPr>
           <w:p>
             <w:pPr>
+              <w:pStyle w:val="ListParagraph"/>
+              <w:numPr>
+                <w:ilvl w:val="0"/>
+                <w:numId w:val="6"/>
+              </w:numPr>
               <w:cnfStyle w:val="000000000000" w:firstRow="0" w:lastRow="0" w:firstColumn="0" w:lastColumn="0" w:oddVBand="0" w:evenVBand="0" w:oddHBand="0" w:evenHBand="0" w:firstRowFirstColumn="0" w:firstRowLastColumn="0" w:lastRowFirstColumn="0" w:lastRowLastColumn="0"/>
               <w:rPr>
                 <w:sz w:val="20"/>
                 <w:szCs w:val="20"/>
               </w:rPr>
             </w:pPr>
-            <w:r>
-              <w:rPr>
-                <w:sz w:val="20"/>
-                <w:szCs w:val="20"/>
-              </w:rPr>
-              <w:t>-</w:t>
-            </w:r>
+          </w:p>
+        </w:tc>
+      </w:tr>
+      <w:tr>
+        <w:trPr>
+          <w:cnfStyle w:val="000000100000" w:firstRow="0" w:lastRow="0" w:firstColumn="0" w:lastColumn="0" w:oddVBand="0" w:evenVBand="0" w:oddHBand="1" w:evenHBand="0" w:firstRowFirstColumn="0" w:firstRowLastColumn="0" w:lastRowFirstColumn="0" w:lastRowLastColumn="0"/>
+          <w:trHeight w:val="403"/>
+          <w:jc w:val="center"/>
+        </w:trPr>
+        <w:tc>
+          <w:tcPr>
+            <w:cnfStyle w:val="001000000000" w:firstRow="0" w:lastRow="0" w:firstColumn="1" w:lastColumn="0" w:oddVBand="0" w:evenVBand="0" w:oddHBand="0" w:evenHBand="0" w:firstRowFirstColumn="0" w:firstRowLastColumn="0" w:lastRowFirstColumn="0" w:lastRowLastColumn="0"/>
+            <w:tcW w:w="1713" w:type="dxa"/>
+          </w:tcPr>
+          <w:p>
+            <w:pPr>
+              <w:jc w:val="center"/>
+              <w:rPr>
+                <w:sz w:val="20"/>
+                <w:szCs w:val="20"/>
+              </w:rPr>
+            </w:pPr>
+            <w:r>
+              <w:rPr>
+                <w:sz w:val="20"/>
+                <w:szCs w:val="20"/>
+              </w:rPr>
+              <w:t xml:space="preserve">Code Review </w:t>
+            </w:r>
+          </w:p>
+        </w:tc>
+        <w:tc>
+          <w:tcPr>
+            <w:tcW w:w="1962" w:type="dxa"/>
+          </w:tcPr>
+          <w:p>
+            <w:pPr>
+              <w:cnfStyle w:val="000000100000" w:firstRow="0" w:lastRow="0" w:firstColumn="0" w:lastColumn="0" w:oddVBand="0" w:evenVBand="0" w:oddHBand="1" w:evenHBand="0" w:firstRowFirstColumn="0" w:firstRowLastColumn="0" w:lastRowFirstColumn="0" w:lastRowLastColumn="0"/>
+              <w:rPr>
+                <w:sz w:val="20"/>
+                <w:szCs w:val="20"/>
+              </w:rPr>
+            </w:pPr>
+            <w:r>
+              <w:rPr>
+                <w:sz w:val="20"/>
+                <w:szCs w:val="20"/>
+              </w:rPr>
+              <w:t xml:space="preserve">Both </w:t>
+            </w:r>
+          </w:p>
+        </w:tc>
+        <w:tc>
+          <w:tcPr>
+            <w:tcW w:w="2035" w:type="dxa"/>
+          </w:tcPr>
+          <w:p>
+            <w:pPr>
+              <w:cnfStyle w:val="000000100000" w:firstRow="0" w:lastRow="0" w:firstColumn="0" w:lastColumn="0" w:oddVBand="0" w:evenVBand="0" w:oddHBand="1" w:evenHBand="0" w:firstRowFirstColumn="0" w:firstRowLastColumn="0" w:lastRowFirstColumn="0" w:lastRowLastColumn="0"/>
+              <w:rPr>
+                <w:sz w:val="20"/>
+                <w:szCs w:val="20"/>
+              </w:rPr>
+            </w:pPr>
+            <w:r>
+              <w:rPr>
+                <w:sz w:val="20"/>
+                <w:szCs w:val="20"/>
+              </w:rPr>
+              <w:t>Ensure that the code</w:t>
+            </w:r>
+            <w:r>
+              <w:rPr>
+                <w:sz w:val="20"/>
+                <w:szCs w:val="20"/>
+              </w:rPr>
+              <w:t xml:space="preserve"> meets the requirement for the style guide and code architecture. </w:t>
+            </w:r>
+            <w:r>
+              <w:rPr>
+                <w:sz w:val="20"/>
+                <w:szCs w:val="20"/>
+              </w:rPr>
+              <w:t xml:space="preserve"> </w:t>
+            </w:r>
+          </w:p>
+        </w:tc>
+        <w:tc>
+          <w:tcPr>
+            <w:tcW w:w="1915" w:type="dxa"/>
+          </w:tcPr>
+          <w:p>
+            <w:pPr>
+              <w:cnfStyle w:val="000000100000" w:firstRow="0" w:lastRow="0" w:firstColumn="0" w:lastColumn="0" w:oddVBand="0" w:evenVBand="0" w:oddHBand="1" w:evenHBand="0" w:firstRowFirstColumn="0" w:firstRowLastColumn="0" w:lastRowFirstColumn="0" w:lastRowLastColumn="0"/>
+              <w:rPr>
+                <w:sz w:val="20"/>
+                <w:szCs w:val="20"/>
+              </w:rPr>
+            </w:pPr>
+            <w:r>
+              <w:rPr>
+                <w:sz w:val="20"/>
+                <w:szCs w:val="20"/>
+              </w:rPr>
+              <w:t>1</w:t>
+            </w:r>
+          </w:p>
+        </w:tc>
+        <w:tc>
+          <w:tcPr>
+            <w:tcW w:w="1721" w:type="dxa"/>
+          </w:tcPr>
+          <w:p>
+            <w:pPr>
+              <w:cnfStyle w:val="000000100000" w:firstRow="0" w:lastRow="0" w:firstColumn="0" w:lastColumn="0" w:oddVBand="0" w:evenVBand="0" w:oddHBand="1" w:evenHBand="0" w:firstRowFirstColumn="0" w:firstRowLastColumn="0" w:lastRowFirstColumn="0" w:lastRowLastColumn="0"/>
+              <w:rPr>
+                <w:sz w:val="20"/>
+                <w:szCs w:val="20"/>
+              </w:rPr>
+            </w:pPr>
+            <w:r>
+              <w:rPr>
+                <w:sz w:val="20"/>
+                <w:szCs w:val="20"/>
+              </w:rPr>
+              <w:t xml:space="preserve">Both </w:t>
+            </w:r>
+          </w:p>
+        </w:tc>
+        <w:tc>
+          <w:tcPr>
+            <w:tcW w:w="1901" w:type="dxa"/>
+          </w:tcPr>
+          <w:p>
+            <w:pPr>
+              <w:pStyle w:val="ListParagraph"/>
+              <w:numPr>
+                <w:ilvl w:val="0"/>
+                <w:numId w:val="5"/>
+              </w:numPr>
+              <w:cnfStyle w:val="000000100000" w:firstRow="0" w:lastRow="0" w:firstColumn="0" w:lastColumn="0" w:oddVBand="0" w:evenVBand="0" w:oddHBand="1" w:evenHBand="0" w:firstRowFirstColumn="0" w:firstRowLastColumn="0" w:lastRowFirstColumn="0" w:lastRowLastColumn="0"/>
+              <w:rPr>
+                <w:sz w:val="20"/>
+                <w:szCs w:val="20"/>
+              </w:rPr>
+            </w:pPr>
           </w:p>
         </w:tc>
       </w:tr>
@@ -2481,6 +2655,118 @@
 <file path=word/numbering.xml><?xml version="1.0" encoding="utf-8"?>
 <w:numbering xmlns:wpc="http://schemas.microsoft.com/office/word/2010/wordprocessingCanvas" xmlns:cx="http://schemas.microsoft.com/office/drawing/2014/chartex" xmlns:cx1="http://schemas.microsoft.com/office/drawing/2015/9/8/chartex" xmlns:cx2="http://schemas.microsoft.com/office/drawing/2015/10/21/chartex" xmlns:cx3="http://schemas.microsoft.com/office/drawing/2016/5/9/chartex" xmlns:cx4="http://schemas.microsoft.com/office/drawing/2016/5/10/chartex" xmlns:cx5="http://schemas.microsoft.com/office/drawing/2016/5/11/chartex" xmlns:cx6="http://schemas.microsoft.com/office/drawing/2016/5/12/chartex" xmlns:cx7="http://schemas.microsoft.com/office/drawing/2016/5/13/chartex" xmlns:cx8="http://schemas.microsoft.com/office/drawing/2016/5/14/chartex" xmlns:mc="http://schemas.openxmlformats.org/markup-compatibility/2006" xmlns:aink="http://schemas.microsoft.com/office/drawing/2016/ink" xmlns:am3d="http://schemas.microsoft.com/office/drawing/2017/model3d" xmlns:o="urn:schemas-microsoft-com:office:office" xmlns:r="http://schemas.openxmlformats.org/officeDocument/2006/relationships" xmlns:m="http://schemas.openxmlformats.org/officeDocument/2006/math" xmlns:v="urn:schemas-microsoft-com:vml" xmlns:wp14="http://schemas.microsoft.com/office/word/2010/wordprocessingDrawing" xmlns:wp="http://schemas.openxmlformats.org/drawingml/2006/wordprocessingDrawing" xmlns:w10="urn:schemas-microsoft-com:office:word" xmlns:w="http://schemas.openxmlformats.org/wordprocessingml/2006/main" xmlns:w14="http://schemas.microsoft.com/office/word/2010/wordml" xmlns:w15="http://schemas.microsoft.com/office/word/2012/wordml" xmlns:w16cex="http://schemas.microsoft.com/office/word/2018/wordml/cex" xmlns:w16cid="http://schemas.microsoft.com/office/word/2016/wordml/cid" xmlns:w16="http://schemas.microsoft.com/office/word/2018/wordml" xmlns:w16sdtdh="http://schemas.microsoft.com/office/word/2020/wordml/sdtdatahash" xmlns:w16se="http://schemas.microsoft.com/office/word/2015/wordml/symex" xmlns:wpg="http://schemas.microsoft.com/office/word/2010/wordprocessingGroup" xmlns:wpi="http://schemas.microsoft.com/office/word/2010/wordprocessingInk" xmlns:wne="http://schemas.microsoft.com/office/word/2006/wordml" xmlns:wps="http://schemas.microsoft.com/office/word/2010/wordprocessingShape" mc:Ignorable="w14 w15 w16se w16cid w16 w16cex w16sdtdh wp14">
   <w:abstractNum w:abstractNumId="0" w15:restartNumberingAfterBreak="0">
+    <w:nsid w:val="12515BB6"/>
+    <w:multiLevelType w:val="hybridMultilevel"/>
+    <w:tmpl w:val="445E2174"/>
+    <w:lvl w:ilvl="0" w:tplc="B52CDD6E">
+      <w:numFmt w:val="bullet"/>
+      <w:lvlText w:val="-"/>
+      <w:lvlJc w:val="left"/>
+      <w:pPr>
+        <w:ind w:left="720" w:hanging="360"/>
+      </w:pPr>
+      <w:rPr>
+        <w:rFonts w:ascii="Calibri" w:eastAsiaTheme="minorHAnsi" w:hAnsi="Calibri" w:cs="Calibri" w:hint="default"/>
+      </w:rPr>
+    </w:lvl>
+    <w:lvl w:ilvl="1" w:tplc="0C090003" w:tentative="1">
+      <w:start w:val="1"/>
+      <w:numFmt w:val="bullet"/>
+      <w:lvlText w:val="o"/>
+      <w:lvlJc w:val="left"/>
+      <w:pPr>
+        <w:ind w:left="1440" w:hanging="360"/>
+      </w:pPr>
+      <w:rPr>
+        <w:rFonts w:ascii="Courier New" w:hAnsi="Courier New" w:cs="Courier New" w:hint="default"/>
+      </w:rPr>
+    </w:lvl>
+    <w:lvl w:ilvl="2" w:tplc="0C090005" w:tentative="1">
+      <w:start w:val="1"/>
+      <w:numFmt w:val="bullet"/>
+      <w:lvlText w:val=""/>
+      <w:lvlJc w:val="left"/>
+      <w:pPr>
+        <w:ind w:left="2160" w:hanging="360"/>
+      </w:pPr>
+      <w:rPr>
+        <w:rFonts w:ascii="Wingdings" w:hAnsi="Wingdings" w:hint="default"/>
+      </w:rPr>
+    </w:lvl>
+    <w:lvl w:ilvl="3" w:tplc="0C090001" w:tentative="1">
+      <w:start w:val="1"/>
+      <w:numFmt w:val="bullet"/>
+      <w:lvlText w:val=""/>
+      <w:lvlJc w:val="left"/>
+      <w:pPr>
+        <w:ind w:left="2880" w:hanging="360"/>
+      </w:pPr>
+      <w:rPr>
+        <w:rFonts w:ascii="Symbol" w:hAnsi="Symbol" w:hint="default"/>
+      </w:rPr>
+    </w:lvl>
+    <w:lvl w:ilvl="4" w:tplc="0C090003" w:tentative="1">
+      <w:start w:val="1"/>
+      <w:numFmt w:val="bullet"/>
+      <w:lvlText w:val="o"/>
+      <w:lvlJc w:val="left"/>
+      <w:pPr>
+        <w:ind w:left="3600" w:hanging="360"/>
+      </w:pPr>
+      <w:rPr>
+        <w:rFonts w:ascii="Courier New" w:hAnsi="Courier New" w:cs="Courier New" w:hint="default"/>
+      </w:rPr>
+    </w:lvl>
+    <w:lvl w:ilvl="5" w:tplc="0C090005" w:tentative="1">
+      <w:start w:val="1"/>
+      <w:numFmt w:val="bullet"/>
+      <w:lvlText w:val=""/>
+      <w:lvlJc w:val="left"/>
+      <w:pPr>
+        <w:ind w:left="4320" w:hanging="360"/>
+      </w:pPr>
+      <w:rPr>
+        <w:rFonts w:ascii="Wingdings" w:hAnsi="Wingdings" w:hint="default"/>
+      </w:rPr>
+    </w:lvl>
+    <w:lvl w:ilvl="6" w:tplc="0C090001" w:tentative="1">
+      <w:start w:val="1"/>
+      <w:numFmt w:val="bullet"/>
+      <w:lvlText w:val=""/>
+      <w:lvlJc w:val="left"/>
+      <w:pPr>
+        <w:ind w:left="5040" w:hanging="360"/>
+      </w:pPr>
+      <w:rPr>
+        <w:rFonts w:ascii="Symbol" w:hAnsi="Symbol" w:hint="default"/>
+      </w:rPr>
+    </w:lvl>
+    <w:lvl w:ilvl="7" w:tplc="0C090003" w:tentative="1">
+      <w:start w:val="1"/>
+      <w:numFmt w:val="bullet"/>
+      <w:lvlText w:val="o"/>
+      <w:lvlJc w:val="left"/>
+      <w:pPr>
+        <w:ind w:left="5760" w:hanging="360"/>
+      </w:pPr>
+      <w:rPr>
+        <w:rFonts w:ascii="Courier New" w:hAnsi="Courier New" w:cs="Courier New" w:hint="default"/>
+      </w:rPr>
+    </w:lvl>
+    <w:lvl w:ilvl="8" w:tplc="0C090005" w:tentative="1">
+      <w:start w:val="1"/>
+      <w:numFmt w:val="bullet"/>
+      <w:lvlText w:val=""/>
+      <w:lvlJc w:val="left"/>
+      <w:pPr>
+        <w:ind w:left="6480" w:hanging="360"/>
+      </w:pPr>
+      <w:rPr>
+        <w:rFonts w:ascii="Wingdings" w:hAnsi="Wingdings" w:hint="default"/>
+      </w:rPr>
+    </w:lvl>
+  </w:abstractNum>
+  <w:abstractNum w:abstractNumId="1" w15:restartNumberingAfterBreak="0">
     <w:nsid w:val="18466416"/>
     <w:multiLevelType w:val="hybridMultilevel"/>
     <w:tmpl w:val="EFD2DB2C"/>
@@ -2569,7 +2855,679 @@
       </w:pPr>
     </w:lvl>
   </w:abstractNum>
-  <w:abstractNum w:abstractNumId="1" w15:restartNumberingAfterBreak="0">
+  <w:abstractNum w:abstractNumId="2" w15:restartNumberingAfterBreak="0">
+    <w:nsid w:val="19586921"/>
+    <w:multiLevelType w:val="hybridMultilevel"/>
+    <w:tmpl w:val="0C5EEDD2"/>
+    <w:lvl w:ilvl="0" w:tplc="6136D4CC">
+      <w:numFmt w:val="bullet"/>
+      <w:lvlText w:val="-"/>
+      <w:lvlJc w:val="left"/>
+      <w:pPr>
+        <w:ind w:left="720" w:hanging="360"/>
+      </w:pPr>
+      <w:rPr>
+        <w:rFonts w:ascii="Calibri" w:eastAsiaTheme="minorHAnsi" w:hAnsi="Calibri" w:cs="Calibri" w:hint="default"/>
+      </w:rPr>
+    </w:lvl>
+    <w:lvl w:ilvl="1" w:tplc="0C090003" w:tentative="1">
+      <w:start w:val="1"/>
+      <w:numFmt w:val="bullet"/>
+      <w:lvlText w:val="o"/>
+      <w:lvlJc w:val="left"/>
+      <w:pPr>
+        <w:ind w:left="1440" w:hanging="360"/>
+      </w:pPr>
+      <w:rPr>
+        <w:rFonts w:ascii="Courier New" w:hAnsi="Courier New" w:cs="Courier New" w:hint="default"/>
+      </w:rPr>
+    </w:lvl>
+    <w:lvl w:ilvl="2" w:tplc="0C090005" w:tentative="1">
+      <w:start w:val="1"/>
+      <w:numFmt w:val="bullet"/>
+      <w:lvlText w:val=""/>
+      <w:lvlJc w:val="left"/>
+      <w:pPr>
+        <w:ind w:left="2160" w:hanging="360"/>
+      </w:pPr>
+      <w:rPr>
+        <w:rFonts w:ascii="Wingdings" w:hAnsi="Wingdings" w:hint="default"/>
+      </w:rPr>
+    </w:lvl>
+    <w:lvl w:ilvl="3" w:tplc="0C090001" w:tentative="1">
+      <w:start w:val="1"/>
+      <w:numFmt w:val="bullet"/>
+      <w:lvlText w:val=""/>
+      <w:lvlJc w:val="left"/>
+      <w:pPr>
+        <w:ind w:left="2880" w:hanging="360"/>
+      </w:pPr>
+      <w:rPr>
+        <w:rFonts w:ascii="Symbol" w:hAnsi="Symbol" w:hint="default"/>
+      </w:rPr>
+    </w:lvl>
+    <w:lvl w:ilvl="4" w:tplc="0C090003" w:tentative="1">
+      <w:start w:val="1"/>
+      <w:numFmt w:val="bullet"/>
+      <w:lvlText w:val="o"/>
+      <w:lvlJc w:val="left"/>
+      <w:pPr>
+        <w:ind w:left="3600" w:hanging="360"/>
+      </w:pPr>
+      <w:rPr>
+        <w:rFonts w:ascii="Courier New" w:hAnsi="Courier New" w:cs="Courier New" w:hint="default"/>
+      </w:rPr>
+    </w:lvl>
+    <w:lvl w:ilvl="5" w:tplc="0C090005" w:tentative="1">
+      <w:start w:val="1"/>
+      <w:numFmt w:val="bullet"/>
+      <w:lvlText w:val=""/>
+      <w:lvlJc w:val="left"/>
+      <w:pPr>
+        <w:ind w:left="4320" w:hanging="360"/>
+      </w:pPr>
+      <w:rPr>
+        <w:rFonts w:ascii="Wingdings" w:hAnsi="Wingdings" w:hint="default"/>
+      </w:rPr>
+    </w:lvl>
+    <w:lvl w:ilvl="6" w:tplc="0C090001" w:tentative="1">
+      <w:start w:val="1"/>
+      <w:numFmt w:val="bullet"/>
+      <w:lvlText w:val=""/>
+      <w:lvlJc w:val="left"/>
+      <w:pPr>
+        <w:ind w:left="5040" w:hanging="360"/>
+      </w:pPr>
+      <w:rPr>
+        <w:rFonts w:ascii="Symbol" w:hAnsi="Symbol" w:hint="default"/>
+      </w:rPr>
+    </w:lvl>
+    <w:lvl w:ilvl="7" w:tplc="0C090003" w:tentative="1">
+      <w:start w:val="1"/>
+      <w:numFmt w:val="bullet"/>
+      <w:lvlText w:val="o"/>
+      <w:lvlJc w:val="left"/>
+      <w:pPr>
+        <w:ind w:left="5760" w:hanging="360"/>
+      </w:pPr>
+      <w:rPr>
+        <w:rFonts w:ascii="Courier New" w:hAnsi="Courier New" w:cs="Courier New" w:hint="default"/>
+      </w:rPr>
+    </w:lvl>
+    <w:lvl w:ilvl="8" w:tplc="0C090005" w:tentative="1">
+      <w:start w:val="1"/>
+      <w:numFmt w:val="bullet"/>
+      <w:lvlText w:val=""/>
+      <w:lvlJc w:val="left"/>
+      <w:pPr>
+        <w:ind w:left="6480" w:hanging="360"/>
+      </w:pPr>
+      <w:rPr>
+        <w:rFonts w:ascii="Wingdings" w:hAnsi="Wingdings" w:hint="default"/>
+      </w:rPr>
+    </w:lvl>
+  </w:abstractNum>
+  <w:abstractNum w:abstractNumId="3" w15:restartNumberingAfterBreak="0">
+    <w:nsid w:val="22682C1E"/>
+    <w:multiLevelType w:val="hybridMultilevel"/>
+    <w:tmpl w:val="61BCFB66"/>
+    <w:lvl w:ilvl="0" w:tplc="A2B8DB5E">
+      <w:numFmt w:val="bullet"/>
+      <w:lvlText w:val="-"/>
+      <w:lvlJc w:val="left"/>
+      <w:pPr>
+        <w:ind w:left="720" w:hanging="360"/>
+      </w:pPr>
+      <w:rPr>
+        <w:rFonts w:ascii="Calibri" w:eastAsiaTheme="minorHAnsi" w:hAnsi="Calibri" w:cs="Calibri" w:hint="default"/>
+      </w:rPr>
+    </w:lvl>
+    <w:lvl w:ilvl="1" w:tplc="0C090003" w:tentative="1">
+      <w:start w:val="1"/>
+      <w:numFmt w:val="bullet"/>
+      <w:lvlText w:val="o"/>
+      <w:lvlJc w:val="left"/>
+      <w:pPr>
+        <w:ind w:left="1440" w:hanging="360"/>
+      </w:pPr>
+      <w:rPr>
+        <w:rFonts w:ascii="Courier New" w:hAnsi="Courier New" w:cs="Courier New" w:hint="default"/>
+      </w:rPr>
+    </w:lvl>
+    <w:lvl w:ilvl="2" w:tplc="0C090005" w:tentative="1">
+      <w:start w:val="1"/>
+      <w:numFmt w:val="bullet"/>
+      <w:lvlText w:val=""/>
+      <w:lvlJc w:val="left"/>
+      <w:pPr>
+        <w:ind w:left="2160" w:hanging="360"/>
+      </w:pPr>
+      <w:rPr>
+        <w:rFonts w:ascii="Wingdings" w:hAnsi="Wingdings" w:hint="default"/>
+      </w:rPr>
+    </w:lvl>
+    <w:lvl w:ilvl="3" w:tplc="0C090001" w:tentative="1">
+      <w:start w:val="1"/>
+      <w:numFmt w:val="bullet"/>
+      <w:lvlText w:val=""/>
+      <w:lvlJc w:val="left"/>
+      <w:pPr>
+        <w:ind w:left="2880" w:hanging="360"/>
+      </w:pPr>
+      <w:rPr>
+        <w:rFonts w:ascii="Symbol" w:hAnsi="Symbol" w:hint="default"/>
+      </w:rPr>
+    </w:lvl>
+    <w:lvl w:ilvl="4" w:tplc="0C090003" w:tentative="1">
+      <w:start w:val="1"/>
+      <w:numFmt w:val="bullet"/>
+      <w:lvlText w:val="o"/>
+      <w:lvlJc w:val="left"/>
+      <w:pPr>
+        <w:ind w:left="3600" w:hanging="360"/>
+      </w:pPr>
+      <w:rPr>
+        <w:rFonts w:ascii="Courier New" w:hAnsi="Courier New" w:cs="Courier New" w:hint="default"/>
+      </w:rPr>
+    </w:lvl>
+    <w:lvl w:ilvl="5" w:tplc="0C090005" w:tentative="1">
+      <w:start w:val="1"/>
+      <w:numFmt w:val="bullet"/>
+      <w:lvlText w:val=""/>
+      <w:lvlJc w:val="left"/>
+      <w:pPr>
+        <w:ind w:left="4320" w:hanging="360"/>
+      </w:pPr>
+      <w:rPr>
+        <w:rFonts w:ascii="Wingdings" w:hAnsi="Wingdings" w:hint="default"/>
+      </w:rPr>
+    </w:lvl>
+    <w:lvl w:ilvl="6" w:tplc="0C090001" w:tentative="1">
+      <w:start w:val="1"/>
+      <w:numFmt w:val="bullet"/>
+      <w:lvlText w:val=""/>
+      <w:lvlJc w:val="left"/>
+      <w:pPr>
+        <w:ind w:left="5040" w:hanging="360"/>
+      </w:pPr>
+      <w:rPr>
+        <w:rFonts w:ascii="Symbol" w:hAnsi="Symbol" w:hint="default"/>
+      </w:rPr>
+    </w:lvl>
+    <w:lvl w:ilvl="7" w:tplc="0C090003" w:tentative="1">
+      <w:start w:val="1"/>
+      <w:numFmt w:val="bullet"/>
+      <w:lvlText w:val="o"/>
+      <w:lvlJc w:val="left"/>
+      <w:pPr>
+        <w:ind w:left="5760" w:hanging="360"/>
+      </w:pPr>
+      <w:rPr>
+        <w:rFonts w:ascii="Courier New" w:hAnsi="Courier New" w:cs="Courier New" w:hint="default"/>
+      </w:rPr>
+    </w:lvl>
+    <w:lvl w:ilvl="8" w:tplc="0C090005" w:tentative="1">
+      <w:start w:val="1"/>
+      <w:numFmt w:val="bullet"/>
+      <w:lvlText w:val=""/>
+      <w:lvlJc w:val="left"/>
+      <w:pPr>
+        <w:ind w:left="6480" w:hanging="360"/>
+      </w:pPr>
+      <w:rPr>
+        <w:rFonts w:ascii="Wingdings" w:hAnsi="Wingdings" w:hint="default"/>
+      </w:rPr>
+    </w:lvl>
+  </w:abstractNum>
+  <w:abstractNum w:abstractNumId="4" w15:restartNumberingAfterBreak="0">
+    <w:nsid w:val="2F37150E"/>
+    <w:multiLevelType w:val="hybridMultilevel"/>
+    <w:tmpl w:val="25ACA0E0"/>
+    <w:lvl w:ilvl="0" w:tplc="03C4C536">
+      <w:numFmt w:val="bullet"/>
+      <w:lvlText w:val="-"/>
+      <w:lvlJc w:val="left"/>
+      <w:pPr>
+        <w:ind w:left="720" w:hanging="360"/>
+      </w:pPr>
+      <w:rPr>
+        <w:rFonts w:ascii="Calibri" w:eastAsiaTheme="minorHAnsi" w:hAnsi="Calibri" w:cs="Calibri" w:hint="default"/>
+      </w:rPr>
+    </w:lvl>
+    <w:lvl w:ilvl="1" w:tplc="0C090003" w:tentative="1">
+      <w:start w:val="1"/>
+      <w:numFmt w:val="bullet"/>
+      <w:lvlText w:val="o"/>
+      <w:lvlJc w:val="left"/>
+      <w:pPr>
+        <w:ind w:left="1440" w:hanging="360"/>
+      </w:pPr>
+      <w:rPr>
+        <w:rFonts w:ascii="Courier New" w:hAnsi="Courier New" w:cs="Courier New" w:hint="default"/>
+      </w:rPr>
+    </w:lvl>
+    <w:lvl w:ilvl="2" w:tplc="0C090005" w:tentative="1">
+      <w:start w:val="1"/>
+      <w:numFmt w:val="bullet"/>
+      <w:lvlText w:val=""/>
+      <w:lvlJc w:val="left"/>
+      <w:pPr>
+        <w:ind w:left="2160" w:hanging="360"/>
+      </w:pPr>
+      <w:rPr>
+        <w:rFonts w:ascii="Wingdings" w:hAnsi="Wingdings" w:hint="default"/>
+      </w:rPr>
+    </w:lvl>
+    <w:lvl w:ilvl="3" w:tplc="0C090001" w:tentative="1">
+      <w:start w:val="1"/>
+      <w:numFmt w:val="bullet"/>
+      <w:lvlText w:val=""/>
+      <w:lvlJc w:val="left"/>
+      <w:pPr>
+        <w:ind w:left="2880" w:hanging="360"/>
+      </w:pPr>
+      <w:rPr>
+        <w:rFonts w:ascii="Symbol" w:hAnsi="Symbol" w:hint="default"/>
+      </w:rPr>
+    </w:lvl>
+    <w:lvl w:ilvl="4" w:tplc="0C090003" w:tentative="1">
+      <w:start w:val="1"/>
+      <w:numFmt w:val="bullet"/>
+      <w:lvlText w:val="o"/>
+      <w:lvlJc w:val="left"/>
+      <w:pPr>
+        <w:ind w:left="3600" w:hanging="360"/>
+      </w:pPr>
+      <w:rPr>
+        <w:rFonts w:ascii="Courier New" w:hAnsi="Courier New" w:cs="Courier New" w:hint="default"/>
+      </w:rPr>
+    </w:lvl>
+    <w:lvl w:ilvl="5" w:tplc="0C090005" w:tentative="1">
+      <w:start w:val="1"/>
+      <w:numFmt w:val="bullet"/>
+      <w:lvlText w:val=""/>
+      <w:lvlJc w:val="left"/>
+      <w:pPr>
+        <w:ind w:left="4320" w:hanging="360"/>
+      </w:pPr>
+      <w:rPr>
+        <w:rFonts w:ascii="Wingdings" w:hAnsi="Wingdings" w:hint="default"/>
+      </w:rPr>
+    </w:lvl>
+    <w:lvl w:ilvl="6" w:tplc="0C090001" w:tentative="1">
+      <w:start w:val="1"/>
+      <w:numFmt w:val="bullet"/>
+      <w:lvlText w:val=""/>
+      <w:lvlJc w:val="left"/>
+      <w:pPr>
+        <w:ind w:left="5040" w:hanging="360"/>
+      </w:pPr>
+      <w:rPr>
+        <w:rFonts w:ascii="Symbol" w:hAnsi="Symbol" w:hint="default"/>
+      </w:rPr>
+    </w:lvl>
+    <w:lvl w:ilvl="7" w:tplc="0C090003" w:tentative="1">
+      <w:start w:val="1"/>
+      <w:numFmt w:val="bullet"/>
+      <w:lvlText w:val="o"/>
+      <w:lvlJc w:val="left"/>
+      <w:pPr>
+        <w:ind w:left="5760" w:hanging="360"/>
+      </w:pPr>
+      <w:rPr>
+        <w:rFonts w:ascii="Courier New" w:hAnsi="Courier New" w:cs="Courier New" w:hint="default"/>
+      </w:rPr>
+    </w:lvl>
+    <w:lvl w:ilvl="8" w:tplc="0C090005" w:tentative="1">
+      <w:start w:val="1"/>
+      <w:numFmt w:val="bullet"/>
+      <w:lvlText w:val=""/>
+      <w:lvlJc w:val="left"/>
+      <w:pPr>
+        <w:ind w:left="6480" w:hanging="360"/>
+      </w:pPr>
+      <w:rPr>
+        <w:rFonts w:ascii="Wingdings" w:hAnsi="Wingdings" w:hint="default"/>
+      </w:rPr>
+    </w:lvl>
+  </w:abstractNum>
+  <w:abstractNum w:abstractNumId="5" w15:restartNumberingAfterBreak="0">
+    <w:nsid w:val="37A03790"/>
+    <w:multiLevelType w:val="hybridMultilevel"/>
+    <w:tmpl w:val="84D08858"/>
+    <w:lvl w:ilvl="0" w:tplc="F170D52C">
+      <w:numFmt w:val="bullet"/>
+      <w:lvlText w:val="-"/>
+      <w:lvlJc w:val="left"/>
+      <w:pPr>
+        <w:ind w:left="720" w:hanging="360"/>
+      </w:pPr>
+      <w:rPr>
+        <w:rFonts w:ascii="Calibri" w:eastAsiaTheme="minorHAnsi" w:hAnsi="Calibri" w:cs="Calibri" w:hint="default"/>
+      </w:rPr>
+    </w:lvl>
+    <w:lvl w:ilvl="1" w:tplc="0C090003" w:tentative="1">
+      <w:start w:val="1"/>
+      <w:numFmt w:val="bullet"/>
+      <w:lvlText w:val="o"/>
+      <w:lvlJc w:val="left"/>
+      <w:pPr>
+        <w:ind w:left="1440" w:hanging="360"/>
+      </w:pPr>
+      <w:rPr>
+        <w:rFonts w:ascii="Courier New" w:hAnsi="Courier New" w:cs="Courier New" w:hint="default"/>
+      </w:rPr>
+    </w:lvl>
+    <w:lvl w:ilvl="2" w:tplc="0C090005" w:tentative="1">
+      <w:start w:val="1"/>
+      <w:numFmt w:val="bullet"/>
+      <w:lvlText w:val=""/>
+      <w:lvlJc w:val="left"/>
+      <w:pPr>
+        <w:ind w:left="2160" w:hanging="360"/>
+      </w:pPr>
+      <w:rPr>
+        <w:rFonts w:ascii="Wingdings" w:hAnsi="Wingdings" w:hint="default"/>
+      </w:rPr>
+    </w:lvl>
+    <w:lvl w:ilvl="3" w:tplc="0C090001" w:tentative="1">
+      <w:start w:val="1"/>
+      <w:numFmt w:val="bullet"/>
+      <w:lvlText w:val=""/>
+      <w:lvlJc w:val="left"/>
+      <w:pPr>
+        <w:ind w:left="2880" w:hanging="360"/>
+      </w:pPr>
+      <w:rPr>
+        <w:rFonts w:ascii="Symbol" w:hAnsi="Symbol" w:hint="default"/>
+      </w:rPr>
+    </w:lvl>
+    <w:lvl w:ilvl="4" w:tplc="0C090003" w:tentative="1">
+      <w:start w:val="1"/>
+      <w:numFmt w:val="bullet"/>
+      <w:lvlText w:val="o"/>
+      <w:lvlJc w:val="left"/>
+      <w:pPr>
+        <w:ind w:left="3600" w:hanging="360"/>
+      </w:pPr>
+      <w:rPr>
+        <w:rFonts w:ascii="Courier New" w:hAnsi="Courier New" w:cs="Courier New" w:hint="default"/>
+      </w:rPr>
+    </w:lvl>
+    <w:lvl w:ilvl="5" w:tplc="0C090005" w:tentative="1">
+      <w:start w:val="1"/>
+      <w:numFmt w:val="bullet"/>
+      <w:lvlText w:val=""/>
+      <w:lvlJc w:val="left"/>
+      <w:pPr>
+        <w:ind w:left="4320" w:hanging="360"/>
+      </w:pPr>
+      <w:rPr>
+        <w:rFonts w:ascii="Wingdings" w:hAnsi="Wingdings" w:hint="default"/>
+      </w:rPr>
+    </w:lvl>
+    <w:lvl w:ilvl="6" w:tplc="0C090001" w:tentative="1">
+      <w:start w:val="1"/>
+      <w:numFmt w:val="bullet"/>
+      <w:lvlText w:val=""/>
+      <w:lvlJc w:val="left"/>
+      <w:pPr>
+        <w:ind w:left="5040" w:hanging="360"/>
+      </w:pPr>
+      <w:rPr>
+        <w:rFonts w:ascii="Symbol" w:hAnsi="Symbol" w:hint="default"/>
+      </w:rPr>
+    </w:lvl>
+    <w:lvl w:ilvl="7" w:tplc="0C090003" w:tentative="1">
+      <w:start w:val="1"/>
+      <w:numFmt w:val="bullet"/>
+      <w:lvlText w:val="o"/>
+      <w:lvlJc w:val="left"/>
+      <w:pPr>
+        <w:ind w:left="5760" w:hanging="360"/>
+      </w:pPr>
+      <w:rPr>
+        <w:rFonts w:ascii="Courier New" w:hAnsi="Courier New" w:cs="Courier New" w:hint="default"/>
+      </w:rPr>
+    </w:lvl>
+    <w:lvl w:ilvl="8" w:tplc="0C090005" w:tentative="1">
+      <w:start w:val="1"/>
+      <w:numFmt w:val="bullet"/>
+      <w:lvlText w:val=""/>
+      <w:lvlJc w:val="left"/>
+      <w:pPr>
+        <w:ind w:left="6480" w:hanging="360"/>
+      </w:pPr>
+      <w:rPr>
+        <w:rFonts w:ascii="Wingdings" w:hAnsi="Wingdings" w:hint="default"/>
+      </w:rPr>
+    </w:lvl>
+  </w:abstractNum>
+  <w:abstractNum w:abstractNumId="6" w15:restartNumberingAfterBreak="0">
+    <w:nsid w:val="4743254D"/>
+    <w:multiLevelType w:val="hybridMultilevel"/>
+    <w:tmpl w:val="21148410"/>
+    <w:lvl w:ilvl="0" w:tplc="0208281C">
+      <w:numFmt w:val="bullet"/>
+      <w:lvlText w:val="-"/>
+      <w:lvlJc w:val="left"/>
+      <w:pPr>
+        <w:ind w:left="720" w:hanging="360"/>
+      </w:pPr>
+      <w:rPr>
+        <w:rFonts w:ascii="Calibri" w:eastAsiaTheme="minorHAnsi" w:hAnsi="Calibri" w:cs="Calibri" w:hint="default"/>
+      </w:rPr>
+    </w:lvl>
+    <w:lvl w:ilvl="1" w:tplc="0C090003" w:tentative="1">
+      <w:start w:val="1"/>
+      <w:numFmt w:val="bullet"/>
+      <w:lvlText w:val="o"/>
+      <w:lvlJc w:val="left"/>
+      <w:pPr>
+        <w:ind w:left="1440" w:hanging="360"/>
+      </w:pPr>
+      <w:rPr>
+        <w:rFonts w:ascii="Courier New" w:hAnsi="Courier New" w:cs="Courier New" w:hint="default"/>
+      </w:rPr>
+    </w:lvl>
+    <w:lvl w:ilvl="2" w:tplc="0C090005" w:tentative="1">
+      <w:start w:val="1"/>
+      <w:numFmt w:val="bullet"/>
+      <w:lvlText w:val=""/>
+      <w:lvlJc w:val="left"/>
+      <w:pPr>
+        <w:ind w:left="2160" w:hanging="360"/>
+      </w:pPr>
+      <w:rPr>
+        <w:rFonts w:ascii="Wingdings" w:hAnsi="Wingdings" w:hint="default"/>
+      </w:rPr>
+    </w:lvl>
+    <w:lvl w:ilvl="3" w:tplc="0C090001" w:tentative="1">
+      <w:start w:val="1"/>
+      <w:numFmt w:val="bullet"/>
+      <w:lvlText w:val=""/>
+      <w:lvlJc w:val="left"/>
+      <w:pPr>
+        <w:ind w:left="2880" w:hanging="360"/>
+      </w:pPr>
+      <w:rPr>
+        <w:rFonts w:ascii="Symbol" w:hAnsi="Symbol" w:hint="default"/>
+      </w:rPr>
+    </w:lvl>
+    <w:lvl w:ilvl="4" w:tplc="0C090003" w:tentative="1">
+      <w:start w:val="1"/>
+      <w:numFmt w:val="bullet"/>
+      <w:lvlText w:val="o"/>
+      <w:lvlJc w:val="left"/>
+      <w:pPr>
+        <w:ind w:left="3600" w:hanging="360"/>
+      </w:pPr>
+      <w:rPr>
+        <w:rFonts w:ascii="Courier New" w:hAnsi="Courier New" w:cs="Courier New" w:hint="default"/>
+      </w:rPr>
+    </w:lvl>
+    <w:lvl w:ilvl="5" w:tplc="0C090005" w:tentative="1">
+      <w:start w:val="1"/>
+      <w:numFmt w:val="bullet"/>
+      <w:lvlText w:val=""/>
+      <w:lvlJc w:val="left"/>
+      <w:pPr>
+        <w:ind w:left="4320" w:hanging="360"/>
+      </w:pPr>
+      <w:rPr>
+        <w:rFonts w:ascii="Wingdings" w:hAnsi="Wingdings" w:hint="default"/>
+      </w:rPr>
+    </w:lvl>
+    <w:lvl w:ilvl="6" w:tplc="0C090001" w:tentative="1">
+      <w:start w:val="1"/>
+      <w:numFmt w:val="bullet"/>
+      <w:lvlText w:val=""/>
+      <w:lvlJc w:val="left"/>
+      <w:pPr>
+        <w:ind w:left="5040" w:hanging="360"/>
+      </w:pPr>
+      <w:rPr>
+        <w:rFonts w:ascii="Symbol" w:hAnsi="Symbol" w:hint="default"/>
+      </w:rPr>
+    </w:lvl>
+    <w:lvl w:ilvl="7" w:tplc="0C090003" w:tentative="1">
+      <w:start w:val="1"/>
+      <w:numFmt w:val="bullet"/>
+      <w:lvlText w:val="o"/>
+      <w:lvlJc w:val="left"/>
+      <w:pPr>
+        <w:ind w:left="5760" w:hanging="360"/>
+      </w:pPr>
+      <w:rPr>
+        <w:rFonts w:ascii="Courier New" w:hAnsi="Courier New" w:cs="Courier New" w:hint="default"/>
+      </w:rPr>
+    </w:lvl>
+    <w:lvl w:ilvl="8" w:tplc="0C090005" w:tentative="1">
+      <w:start w:val="1"/>
+      <w:numFmt w:val="bullet"/>
+      <w:lvlText w:val=""/>
+      <w:lvlJc w:val="left"/>
+      <w:pPr>
+        <w:ind w:left="6480" w:hanging="360"/>
+      </w:pPr>
+      <w:rPr>
+        <w:rFonts w:ascii="Wingdings" w:hAnsi="Wingdings" w:hint="default"/>
+      </w:rPr>
+    </w:lvl>
+  </w:abstractNum>
+  <w:abstractNum w:abstractNumId="7" w15:restartNumberingAfterBreak="0">
+    <w:nsid w:val="4D2D6E2D"/>
+    <w:multiLevelType w:val="hybridMultilevel"/>
+    <w:tmpl w:val="BD5CFE50"/>
+    <w:lvl w:ilvl="0" w:tplc="3730A948">
+      <w:numFmt w:val="bullet"/>
+      <w:lvlText w:val="-"/>
+      <w:lvlJc w:val="left"/>
+      <w:pPr>
+        <w:ind w:left="720" w:hanging="360"/>
+      </w:pPr>
+      <w:rPr>
+        <w:rFonts w:ascii="Calibri" w:eastAsiaTheme="minorHAnsi" w:hAnsi="Calibri" w:cs="Calibri" w:hint="default"/>
+      </w:rPr>
+    </w:lvl>
+    <w:lvl w:ilvl="1" w:tplc="0C090003" w:tentative="1">
+      <w:start w:val="1"/>
+      <w:numFmt w:val="bullet"/>
+      <w:lvlText w:val="o"/>
+      <w:lvlJc w:val="left"/>
+      <w:pPr>
+        <w:ind w:left="1440" w:hanging="360"/>
+      </w:pPr>
+      <w:rPr>
+        <w:rFonts w:ascii="Courier New" w:hAnsi="Courier New" w:cs="Courier New" w:hint="default"/>
+      </w:rPr>
+    </w:lvl>
+    <w:lvl w:ilvl="2" w:tplc="0C090005" w:tentative="1">
+      <w:start w:val="1"/>
+      <w:numFmt w:val="bullet"/>
+      <w:lvlText w:val=""/>
+      <w:lvlJc w:val="left"/>
+      <w:pPr>
+        <w:ind w:left="2160" w:hanging="360"/>
+      </w:pPr>
+      <w:rPr>
+        <w:rFonts w:ascii="Wingdings" w:hAnsi="Wingdings" w:hint="default"/>
+      </w:rPr>
+    </w:lvl>
+    <w:lvl w:ilvl="3" w:tplc="0C090001" w:tentative="1">
+      <w:start w:val="1"/>
+      <w:numFmt w:val="bullet"/>
+      <w:lvlText w:val=""/>
+      <w:lvlJc w:val="left"/>
+      <w:pPr>
+        <w:ind w:left="2880" w:hanging="360"/>
+      </w:pPr>
+      <w:rPr>
+        <w:rFonts w:ascii="Symbol" w:hAnsi="Symbol" w:hint="default"/>
+      </w:rPr>
+    </w:lvl>
+    <w:lvl w:ilvl="4" w:tplc="0C090003" w:tentative="1">
+      <w:start w:val="1"/>
+      <w:numFmt w:val="bullet"/>
+      <w:lvlText w:val="o"/>
+      <w:lvlJc w:val="left"/>
+      <w:pPr>
+        <w:ind w:left="3600" w:hanging="360"/>
+      </w:pPr>
+      <w:rPr>
+        <w:rFonts w:ascii="Courier New" w:hAnsi="Courier New" w:cs="Courier New" w:hint="default"/>
+      </w:rPr>
+    </w:lvl>
+    <w:lvl w:ilvl="5" w:tplc="0C090005" w:tentative="1">
+      <w:start w:val="1"/>
+      <w:numFmt w:val="bullet"/>
+      <w:lvlText w:val=""/>
+      <w:lvlJc w:val="left"/>
+      <w:pPr>
+        <w:ind w:left="4320" w:hanging="360"/>
+      </w:pPr>
+      <w:rPr>
+        <w:rFonts w:ascii="Wingdings" w:hAnsi="Wingdings" w:hint="default"/>
+      </w:rPr>
+    </w:lvl>
+    <w:lvl w:ilvl="6" w:tplc="0C090001" w:tentative="1">
+      <w:start w:val="1"/>
+      <w:numFmt w:val="bullet"/>
+      <w:lvlText w:val=""/>
+      <w:lvlJc w:val="left"/>
+      <w:pPr>
+        <w:ind w:left="5040" w:hanging="360"/>
+      </w:pPr>
+      <w:rPr>
+        <w:rFonts w:ascii="Symbol" w:hAnsi="Symbol" w:hint="default"/>
+      </w:rPr>
+    </w:lvl>
+    <w:lvl w:ilvl="7" w:tplc="0C090003" w:tentative="1">
+      <w:start w:val="1"/>
+      <w:numFmt w:val="bullet"/>
+      <w:lvlText w:val="o"/>
+      <w:lvlJc w:val="left"/>
+      <w:pPr>
+        <w:ind w:left="5760" w:hanging="360"/>
+      </w:pPr>
+      <w:rPr>
+        <w:rFonts w:ascii="Courier New" w:hAnsi="Courier New" w:cs="Courier New" w:hint="default"/>
+      </w:rPr>
+    </w:lvl>
+    <w:lvl w:ilvl="8" w:tplc="0C090005" w:tentative="1">
+      <w:start w:val="1"/>
+      <w:numFmt w:val="bullet"/>
+      <w:lvlText w:val=""/>
+      <w:lvlJc w:val="left"/>
+      <w:pPr>
+        <w:ind w:left="6480" w:hanging="360"/>
+      </w:pPr>
+      <w:rPr>
+        <w:rFonts w:ascii="Wingdings" w:hAnsi="Wingdings" w:hint="default"/>
+      </w:rPr>
+    </w:lvl>
+  </w:abstractNum>
+  <w:abstractNum w:abstractNumId="8" w15:restartNumberingAfterBreak="0">
     <w:nsid w:val="4F704F18"/>
     <w:multiLevelType w:val="multilevel"/>
     <w:tmpl w:val="2C786A86"/>
@@ -2718,7 +3676,343 @@
       </w:rPr>
     </w:lvl>
   </w:abstractNum>
-  <w:abstractNum w:abstractNumId="2" w15:restartNumberingAfterBreak="0">
+  <w:abstractNum w:abstractNumId="9" w15:restartNumberingAfterBreak="0">
+    <w:nsid w:val="51D656DB"/>
+    <w:multiLevelType w:val="hybridMultilevel"/>
+    <w:tmpl w:val="9DB47FC4"/>
+    <w:lvl w:ilvl="0" w:tplc="8B10775C">
+      <w:numFmt w:val="bullet"/>
+      <w:lvlText w:val="-"/>
+      <w:lvlJc w:val="left"/>
+      <w:pPr>
+        <w:ind w:left="720" w:hanging="360"/>
+      </w:pPr>
+      <w:rPr>
+        <w:rFonts w:ascii="Calibri" w:eastAsiaTheme="minorHAnsi" w:hAnsi="Calibri" w:cs="Calibri" w:hint="default"/>
+      </w:rPr>
+    </w:lvl>
+    <w:lvl w:ilvl="1" w:tplc="0C090003" w:tentative="1">
+      <w:start w:val="1"/>
+      <w:numFmt w:val="bullet"/>
+      <w:lvlText w:val="o"/>
+      <w:lvlJc w:val="left"/>
+      <w:pPr>
+        <w:ind w:left="1440" w:hanging="360"/>
+      </w:pPr>
+      <w:rPr>
+        <w:rFonts w:ascii="Courier New" w:hAnsi="Courier New" w:cs="Courier New" w:hint="default"/>
+      </w:rPr>
+    </w:lvl>
+    <w:lvl w:ilvl="2" w:tplc="0C090005" w:tentative="1">
+      <w:start w:val="1"/>
+      <w:numFmt w:val="bullet"/>
+      <w:lvlText w:val=""/>
+      <w:lvlJc w:val="left"/>
+      <w:pPr>
+        <w:ind w:left="2160" w:hanging="360"/>
+      </w:pPr>
+      <w:rPr>
+        <w:rFonts w:ascii="Wingdings" w:hAnsi="Wingdings" w:hint="default"/>
+      </w:rPr>
+    </w:lvl>
+    <w:lvl w:ilvl="3" w:tplc="0C090001" w:tentative="1">
+      <w:start w:val="1"/>
+      <w:numFmt w:val="bullet"/>
+      <w:lvlText w:val=""/>
+      <w:lvlJc w:val="left"/>
+      <w:pPr>
+        <w:ind w:left="2880" w:hanging="360"/>
+      </w:pPr>
+      <w:rPr>
+        <w:rFonts w:ascii="Symbol" w:hAnsi="Symbol" w:hint="default"/>
+      </w:rPr>
+    </w:lvl>
+    <w:lvl w:ilvl="4" w:tplc="0C090003" w:tentative="1">
+      <w:start w:val="1"/>
+      <w:numFmt w:val="bullet"/>
+      <w:lvlText w:val="o"/>
+      <w:lvlJc w:val="left"/>
+      <w:pPr>
+        <w:ind w:left="3600" w:hanging="360"/>
+      </w:pPr>
+      <w:rPr>
+        <w:rFonts w:ascii="Courier New" w:hAnsi="Courier New" w:cs="Courier New" w:hint="default"/>
+      </w:rPr>
+    </w:lvl>
+    <w:lvl w:ilvl="5" w:tplc="0C090005" w:tentative="1">
+      <w:start w:val="1"/>
+      <w:numFmt w:val="bullet"/>
+      <w:lvlText w:val=""/>
+      <w:lvlJc w:val="left"/>
+      <w:pPr>
+        <w:ind w:left="4320" w:hanging="360"/>
+      </w:pPr>
+      <w:rPr>
+        <w:rFonts w:ascii="Wingdings" w:hAnsi="Wingdings" w:hint="default"/>
+      </w:rPr>
+    </w:lvl>
+    <w:lvl w:ilvl="6" w:tplc="0C090001" w:tentative="1">
+      <w:start w:val="1"/>
+      <w:numFmt w:val="bullet"/>
+      <w:lvlText w:val=""/>
+      <w:lvlJc w:val="left"/>
+      <w:pPr>
+        <w:ind w:left="5040" w:hanging="360"/>
+      </w:pPr>
+      <w:rPr>
+        <w:rFonts w:ascii="Symbol" w:hAnsi="Symbol" w:hint="default"/>
+      </w:rPr>
+    </w:lvl>
+    <w:lvl w:ilvl="7" w:tplc="0C090003" w:tentative="1">
+      <w:start w:val="1"/>
+      <w:numFmt w:val="bullet"/>
+      <w:lvlText w:val="o"/>
+      <w:lvlJc w:val="left"/>
+      <w:pPr>
+        <w:ind w:left="5760" w:hanging="360"/>
+      </w:pPr>
+      <w:rPr>
+        <w:rFonts w:ascii="Courier New" w:hAnsi="Courier New" w:cs="Courier New" w:hint="default"/>
+      </w:rPr>
+    </w:lvl>
+    <w:lvl w:ilvl="8" w:tplc="0C090005" w:tentative="1">
+      <w:start w:val="1"/>
+      <w:numFmt w:val="bullet"/>
+      <w:lvlText w:val=""/>
+      <w:lvlJc w:val="left"/>
+      <w:pPr>
+        <w:ind w:left="6480" w:hanging="360"/>
+      </w:pPr>
+      <w:rPr>
+        <w:rFonts w:ascii="Wingdings" w:hAnsi="Wingdings" w:hint="default"/>
+      </w:rPr>
+    </w:lvl>
+  </w:abstractNum>
+  <w:abstractNum w:abstractNumId="10" w15:restartNumberingAfterBreak="0">
+    <w:nsid w:val="548E11B4"/>
+    <w:multiLevelType w:val="hybridMultilevel"/>
+    <w:tmpl w:val="BB8EA774"/>
+    <w:lvl w:ilvl="0" w:tplc="DABE4EEA">
+      <w:numFmt w:val="bullet"/>
+      <w:lvlText w:val="-"/>
+      <w:lvlJc w:val="left"/>
+      <w:pPr>
+        <w:ind w:left="720" w:hanging="360"/>
+      </w:pPr>
+      <w:rPr>
+        <w:rFonts w:ascii="Calibri" w:eastAsiaTheme="minorHAnsi" w:hAnsi="Calibri" w:cs="Calibri" w:hint="default"/>
+      </w:rPr>
+    </w:lvl>
+    <w:lvl w:ilvl="1" w:tplc="0C090003" w:tentative="1">
+      <w:start w:val="1"/>
+      <w:numFmt w:val="bullet"/>
+      <w:lvlText w:val="o"/>
+      <w:lvlJc w:val="left"/>
+      <w:pPr>
+        <w:ind w:left="1440" w:hanging="360"/>
+      </w:pPr>
+      <w:rPr>
+        <w:rFonts w:ascii="Courier New" w:hAnsi="Courier New" w:cs="Courier New" w:hint="default"/>
+      </w:rPr>
+    </w:lvl>
+    <w:lvl w:ilvl="2" w:tplc="0C090005" w:tentative="1">
+      <w:start w:val="1"/>
+      <w:numFmt w:val="bullet"/>
+      <w:lvlText w:val=""/>
+      <w:lvlJc w:val="left"/>
+      <w:pPr>
+        <w:ind w:left="2160" w:hanging="360"/>
+      </w:pPr>
+      <w:rPr>
+        <w:rFonts w:ascii="Wingdings" w:hAnsi="Wingdings" w:hint="default"/>
+      </w:rPr>
+    </w:lvl>
+    <w:lvl w:ilvl="3" w:tplc="0C090001" w:tentative="1">
+      <w:start w:val="1"/>
+      <w:numFmt w:val="bullet"/>
+      <w:lvlText w:val=""/>
+      <w:lvlJc w:val="left"/>
+      <w:pPr>
+        <w:ind w:left="2880" w:hanging="360"/>
+      </w:pPr>
+      <w:rPr>
+        <w:rFonts w:ascii="Symbol" w:hAnsi="Symbol" w:hint="default"/>
+      </w:rPr>
+    </w:lvl>
+    <w:lvl w:ilvl="4" w:tplc="0C090003" w:tentative="1">
+      <w:start w:val="1"/>
+      <w:numFmt w:val="bullet"/>
+      <w:lvlText w:val="o"/>
+      <w:lvlJc w:val="left"/>
+      <w:pPr>
+        <w:ind w:left="3600" w:hanging="360"/>
+      </w:pPr>
+      <w:rPr>
+        <w:rFonts w:ascii="Courier New" w:hAnsi="Courier New" w:cs="Courier New" w:hint="default"/>
+      </w:rPr>
+    </w:lvl>
+    <w:lvl w:ilvl="5" w:tplc="0C090005" w:tentative="1">
+      <w:start w:val="1"/>
+      <w:numFmt w:val="bullet"/>
+      <w:lvlText w:val=""/>
+      <w:lvlJc w:val="left"/>
+      <w:pPr>
+        <w:ind w:left="4320" w:hanging="360"/>
+      </w:pPr>
+      <w:rPr>
+        <w:rFonts w:ascii="Wingdings" w:hAnsi="Wingdings" w:hint="default"/>
+      </w:rPr>
+    </w:lvl>
+    <w:lvl w:ilvl="6" w:tplc="0C090001" w:tentative="1">
+      <w:start w:val="1"/>
+      <w:numFmt w:val="bullet"/>
+      <w:lvlText w:val=""/>
+      <w:lvlJc w:val="left"/>
+      <w:pPr>
+        <w:ind w:left="5040" w:hanging="360"/>
+      </w:pPr>
+      <w:rPr>
+        <w:rFonts w:ascii="Symbol" w:hAnsi="Symbol" w:hint="default"/>
+      </w:rPr>
+    </w:lvl>
+    <w:lvl w:ilvl="7" w:tplc="0C090003" w:tentative="1">
+      <w:start w:val="1"/>
+      <w:numFmt w:val="bullet"/>
+      <w:lvlText w:val="o"/>
+      <w:lvlJc w:val="left"/>
+      <w:pPr>
+        <w:ind w:left="5760" w:hanging="360"/>
+      </w:pPr>
+      <w:rPr>
+        <w:rFonts w:ascii="Courier New" w:hAnsi="Courier New" w:cs="Courier New" w:hint="default"/>
+      </w:rPr>
+    </w:lvl>
+    <w:lvl w:ilvl="8" w:tplc="0C090005" w:tentative="1">
+      <w:start w:val="1"/>
+      <w:numFmt w:val="bullet"/>
+      <w:lvlText w:val=""/>
+      <w:lvlJc w:val="left"/>
+      <w:pPr>
+        <w:ind w:left="6480" w:hanging="360"/>
+      </w:pPr>
+      <w:rPr>
+        <w:rFonts w:ascii="Wingdings" w:hAnsi="Wingdings" w:hint="default"/>
+      </w:rPr>
+    </w:lvl>
+  </w:abstractNum>
+  <w:abstractNum w:abstractNumId="11" w15:restartNumberingAfterBreak="0">
+    <w:nsid w:val="60200379"/>
+    <w:multiLevelType w:val="hybridMultilevel"/>
+    <w:tmpl w:val="78AA9126"/>
+    <w:lvl w:ilvl="0" w:tplc="E65E4110">
+      <w:numFmt w:val="bullet"/>
+      <w:lvlText w:val="-"/>
+      <w:lvlJc w:val="left"/>
+      <w:pPr>
+        <w:ind w:left="720" w:hanging="360"/>
+      </w:pPr>
+      <w:rPr>
+        <w:rFonts w:ascii="Calibri" w:eastAsiaTheme="minorHAnsi" w:hAnsi="Calibri" w:cs="Calibri" w:hint="default"/>
+      </w:rPr>
+    </w:lvl>
+    <w:lvl w:ilvl="1" w:tplc="0C090003" w:tentative="1">
+      <w:start w:val="1"/>
+      <w:numFmt w:val="bullet"/>
+      <w:lvlText w:val="o"/>
+      <w:lvlJc w:val="left"/>
+      <w:pPr>
+        <w:ind w:left="1440" w:hanging="360"/>
+      </w:pPr>
+      <w:rPr>
+        <w:rFonts w:ascii="Courier New" w:hAnsi="Courier New" w:cs="Courier New" w:hint="default"/>
+      </w:rPr>
+    </w:lvl>
+    <w:lvl w:ilvl="2" w:tplc="0C090005" w:tentative="1">
+      <w:start w:val="1"/>
+      <w:numFmt w:val="bullet"/>
+      <w:lvlText w:val=""/>
+      <w:lvlJc w:val="left"/>
+      <w:pPr>
+        <w:ind w:left="2160" w:hanging="360"/>
+      </w:pPr>
+      <w:rPr>
+        <w:rFonts w:ascii="Wingdings" w:hAnsi="Wingdings" w:hint="default"/>
+      </w:rPr>
+    </w:lvl>
+    <w:lvl w:ilvl="3" w:tplc="0C090001" w:tentative="1">
+      <w:start w:val="1"/>
+      <w:numFmt w:val="bullet"/>
+      <w:lvlText w:val=""/>
+      <w:lvlJc w:val="left"/>
+      <w:pPr>
+        <w:ind w:left="2880" w:hanging="360"/>
+      </w:pPr>
+      <w:rPr>
+        <w:rFonts w:ascii="Symbol" w:hAnsi="Symbol" w:hint="default"/>
+      </w:rPr>
+    </w:lvl>
+    <w:lvl w:ilvl="4" w:tplc="0C090003" w:tentative="1">
+      <w:start w:val="1"/>
+      <w:numFmt w:val="bullet"/>
+      <w:lvlText w:val="o"/>
+      <w:lvlJc w:val="left"/>
+      <w:pPr>
+        <w:ind w:left="3600" w:hanging="360"/>
+      </w:pPr>
+      <w:rPr>
+        <w:rFonts w:ascii="Courier New" w:hAnsi="Courier New" w:cs="Courier New" w:hint="default"/>
+      </w:rPr>
+    </w:lvl>
+    <w:lvl w:ilvl="5" w:tplc="0C090005" w:tentative="1">
+      <w:start w:val="1"/>
+      <w:numFmt w:val="bullet"/>
+      <w:lvlText w:val=""/>
+      <w:lvlJc w:val="left"/>
+      <w:pPr>
+        <w:ind w:left="4320" w:hanging="360"/>
+      </w:pPr>
+      <w:rPr>
+        <w:rFonts w:ascii="Wingdings" w:hAnsi="Wingdings" w:hint="default"/>
+      </w:rPr>
+    </w:lvl>
+    <w:lvl w:ilvl="6" w:tplc="0C090001" w:tentative="1">
+      <w:start w:val="1"/>
+      <w:numFmt w:val="bullet"/>
+      <w:lvlText w:val=""/>
+      <w:lvlJc w:val="left"/>
+      <w:pPr>
+        <w:ind w:left="5040" w:hanging="360"/>
+      </w:pPr>
+      <w:rPr>
+        <w:rFonts w:ascii="Symbol" w:hAnsi="Symbol" w:hint="default"/>
+      </w:rPr>
+    </w:lvl>
+    <w:lvl w:ilvl="7" w:tplc="0C090003" w:tentative="1">
+      <w:start w:val="1"/>
+      <w:numFmt w:val="bullet"/>
+      <w:lvlText w:val="o"/>
+      <w:lvlJc w:val="left"/>
+      <w:pPr>
+        <w:ind w:left="5760" w:hanging="360"/>
+      </w:pPr>
+      <w:rPr>
+        <w:rFonts w:ascii="Courier New" w:hAnsi="Courier New" w:cs="Courier New" w:hint="default"/>
+      </w:rPr>
+    </w:lvl>
+    <w:lvl w:ilvl="8" w:tplc="0C090005" w:tentative="1">
+      <w:start w:val="1"/>
+      <w:numFmt w:val="bullet"/>
+      <w:lvlText w:val=""/>
+      <w:lvlJc w:val="left"/>
+      <w:pPr>
+        <w:ind w:left="6480" w:hanging="360"/>
+      </w:pPr>
+      <w:rPr>
+        <w:rFonts w:ascii="Wingdings" w:hAnsi="Wingdings" w:hint="default"/>
+      </w:rPr>
+    </w:lvl>
+  </w:abstractNum>
+  <w:abstractNum w:abstractNumId="12" w15:restartNumberingAfterBreak="0">
     <w:nsid w:val="69E65DEC"/>
     <w:multiLevelType w:val="hybridMultilevel"/>
     <w:tmpl w:val="E208FBD0"/>
@@ -2831,7 +4125,231 @@
       </w:rPr>
     </w:lvl>
   </w:abstractNum>
-  <w:abstractNum w:abstractNumId="3" w15:restartNumberingAfterBreak="0">
+  <w:abstractNum w:abstractNumId="13" w15:restartNumberingAfterBreak="0">
+    <w:nsid w:val="6AD40777"/>
+    <w:multiLevelType w:val="hybridMultilevel"/>
+    <w:tmpl w:val="10341958"/>
+    <w:lvl w:ilvl="0" w:tplc="05107272">
+      <w:numFmt w:val="bullet"/>
+      <w:lvlText w:val="-"/>
+      <w:lvlJc w:val="left"/>
+      <w:pPr>
+        <w:ind w:left="720" w:hanging="360"/>
+      </w:pPr>
+      <w:rPr>
+        <w:rFonts w:ascii="Calibri" w:eastAsiaTheme="minorHAnsi" w:hAnsi="Calibri" w:cs="Calibri" w:hint="default"/>
+      </w:rPr>
+    </w:lvl>
+    <w:lvl w:ilvl="1" w:tplc="0C090003" w:tentative="1">
+      <w:start w:val="1"/>
+      <w:numFmt w:val="bullet"/>
+      <w:lvlText w:val="o"/>
+      <w:lvlJc w:val="left"/>
+      <w:pPr>
+        <w:ind w:left="1440" w:hanging="360"/>
+      </w:pPr>
+      <w:rPr>
+        <w:rFonts w:ascii="Courier New" w:hAnsi="Courier New" w:cs="Courier New" w:hint="default"/>
+      </w:rPr>
+    </w:lvl>
+    <w:lvl w:ilvl="2" w:tplc="0C090005" w:tentative="1">
+      <w:start w:val="1"/>
+      <w:numFmt w:val="bullet"/>
+      <w:lvlText w:val=""/>
+      <w:lvlJc w:val="left"/>
+      <w:pPr>
+        <w:ind w:left="2160" w:hanging="360"/>
+      </w:pPr>
+      <w:rPr>
+        <w:rFonts w:ascii="Wingdings" w:hAnsi="Wingdings" w:hint="default"/>
+      </w:rPr>
+    </w:lvl>
+    <w:lvl w:ilvl="3" w:tplc="0C090001" w:tentative="1">
+      <w:start w:val="1"/>
+      <w:numFmt w:val="bullet"/>
+      <w:lvlText w:val=""/>
+      <w:lvlJc w:val="left"/>
+      <w:pPr>
+        <w:ind w:left="2880" w:hanging="360"/>
+      </w:pPr>
+      <w:rPr>
+        <w:rFonts w:ascii="Symbol" w:hAnsi="Symbol" w:hint="default"/>
+      </w:rPr>
+    </w:lvl>
+    <w:lvl w:ilvl="4" w:tplc="0C090003" w:tentative="1">
+      <w:start w:val="1"/>
+      <w:numFmt w:val="bullet"/>
+      <w:lvlText w:val="o"/>
+      <w:lvlJc w:val="left"/>
+      <w:pPr>
+        <w:ind w:left="3600" w:hanging="360"/>
+      </w:pPr>
+      <w:rPr>
+        <w:rFonts w:ascii="Courier New" w:hAnsi="Courier New" w:cs="Courier New" w:hint="default"/>
+      </w:rPr>
+    </w:lvl>
+    <w:lvl w:ilvl="5" w:tplc="0C090005" w:tentative="1">
+      <w:start w:val="1"/>
+      <w:numFmt w:val="bullet"/>
+      <w:lvlText w:val=""/>
+      <w:lvlJc w:val="left"/>
+      <w:pPr>
+        <w:ind w:left="4320" w:hanging="360"/>
+      </w:pPr>
+      <w:rPr>
+        <w:rFonts w:ascii="Wingdings" w:hAnsi="Wingdings" w:hint="default"/>
+      </w:rPr>
+    </w:lvl>
+    <w:lvl w:ilvl="6" w:tplc="0C090001" w:tentative="1">
+      <w:start w:val="1"/>
+      <w:numFmt w:val="bullet"/>
+      <w:lvlText w:val=""/>
+      <w:lvlJc w:val="left"/>
+      <w:pPr>
+        <w:ind w:left="5040" w:hanging="360"/>
+      </w:pPr>
+      <w:rPr>
+        <w:rFonts w:ascii="Symbol" w:hAnsi="Symbol" w:hint="default"/>
+      </w:rPr>
+    </w:lvl>
+    <w:lvl w:ilvl="7" w:tplc="0C090003" w:tentative="1">
+      <w:start w:val="1"/>
+      <w:numFmt w:val="bullet"/>
+      <w:lvlText w:val="o"/>
+      <w:lvlJc w:val="left"/>
+      <w:pPr>
+        <w:ind w:left="5760" w:hanging="360"/>
+      </w:pPr>
+      <w:rPr>
+        <w:rFonts w:ascii="Courier New" w:hAnsi="Courier New" w:cs="Courier New" w:hint="default"/>
+      </w:rPr>
+    </w:lvl>
+    <w:lvl w:ilvl="8" w:tplc="0C090005" w:tentative="1">
+      <w:start w:val="1"/>
+      <w:numFmt w:val="bullet"/>
+      <w:lvlText w:val=""/>
+      <w:lvlJc w:val="left"/>
+      <w:pPr>
+        <w:ind w:left="6480" w:hanging="360"/>
+      </w:pPr>
+      <w:rPr>
+        <w:rFonts w:ascii="Wingdings" w:hAnsi="Wingdings" w:hint="default"/>
+      </w:rPr>
+    </w:lvl>
+  </w:abstractNum>
+  <w:abstractNum w:abstractNumId="14" w15:restartNumberingAfterBreak="0">
+    <w:nsid w:val="6BE04BD2"/>
+    <w:multiLevelType w:val="hybridMultilevel"/>
+    <w:tmpl w:val="23385E26"/>
+    <w:lvl w:ilvl="0" w:tplc="793455A6">
+      <w:numFmt w:val="bullet"/>
+      <w:lvlText w:val="-"/>
+      <w:lvlJc w:val="left"/>
+      <w:pPr>
+        <w:ind w:left="720" w:hanging="360"/>
+      </w:pPr>
+      <w:rPr>
+        <w:rFonts w:ascii="Calibri" w:eastAsiaTheme="minorHAnsi" w:hAnsi="Calibri" w:cs="Calibri" w:hint="default"/>
+      </w:rPr>
+    </w:lvl>
+    <w:lvl w:ilvl="1" w:tplc="0C090003" w:tentative="1">
+      <w:start w:val="1"/>
+      <w:numFmt w:val="bullet"/>
+      <w:lvlText w:val="o"/>
+      <w:lvlJc w:val="left"/>
+      <w:pPr>
+        <w:ind w:left="1440" w:hanging="360"/>
+      </w:pPr>
+      <w:rPr>
+        <w:rFonts w:ascii="Courier New" w:hAnsi="Courier New" w:cs="Courier New" w:hint="default"/>
+      </w:rPr>
+    </w:lvl>
+    <w:lvl w:ilvl="2" w:tplc="0C090005" w:tentative="1">
+      <w:start w:val="1"/>
+      <w:numFmt w:val="bullet"/>
+      <w:lvlText w:val=""/>
+      <w:lvlJc w:val="left"/>
+      <w:pPr>
+        <w:ind w:left="2160" w:hanging="360"/>
+      </w:pPr>
+      <w:rPr>
+        <w:rFonts w:ascii="Wingdings" w:hAnsi="Wingdings" w:hint="default"/>
+      </w:rPr>
+    </w:lvl>
+    <w:lvl w:ilvl="3" w:tplc="0C090001" w:tentative="1">
+      <w:start w:val="1"/>
+      <w:numFmt w:val="bullet"/>
+      <w:lvlText w:val=""/>
+      <w:lvlJc w:val="left"/>
+      <w:pPr>
+        <w:ind w:left="2880" w:hanging="360"/>
+      </w:pPr>
+      <w:rPr>
+        <w:rFonts w:ascii="Symbol" w:hAnsi="Symbol" w:hint="default"/>
+      </w:rPr>
+    </w:lvl>
+    <w:lvl w:ilvl="4" w:tplc="0C090003" w:tentative="1">
+      <w:start w:val="1"/>
+      <w:numFmt w:val="bullet"/>
+      <w:lvlText w:val="o"/>
+      <w:lvlJc w:val="left"/>
+      <w:pPr>
+        <w:ind w:left="3600" w:hanging="360"/>
+      </w:pPr>
+      <w:rPr>
+        <w:rFonts w:ascii="Courier New" w:hAnsi="Courier New" w:cs="Courier New" w:hint="default"/>
+      </w:rPr>
+    </w:lvl>
+    <w:lvl w:ilvl="5" w:tplc="0C090005" w:tentative="1">
+      <w:start w:val="1"/>
+      <w:numFmt w:val="bullet"/>
+      <w:lvlText w:val=""/>
+      <w:lvlJc w:val="left"/>
+      <w:pPr>
+        <w:ind w:left="4320" w:hanging="360"/>
+      </w:pPr>
+      <w:rPr>
+        <w:rFonts w:ascii="Wingdings" w:hAnsi="Wingdings" w:hint="default"/>
+      </w:rPr>
+    </w:lvl>
+    <w:lvl w:ilvl="6" w:tplc="0C090001" w:tentative="1">
+      <w:start w:val="1"/>
+      <w:numFmt w:val="bullet"/>
+      <w:lvlText w:val=""/>
+      <w:lvlJc w:val="left"/>
+      <w:pPr>
+        <w:ind w:left="5040" w:hanging="360"/>
+      </w:pPr>
+      <w:rPr>
+        <w:rFonts w:ascii="Symbol" w:hAnsi="Symbol" w:hint="default"/>
+      </w:rPr>
+    </w:lvl>
+    <w:lvl w:ilvl="7" w:tplc="0C090003" w:tentative="1">
+      <w:start w:val="1"/>
+      <w:numFmt w:val="bullet"/>
+      <w:lvlText w:val="o"/>
+      <w:lvlJc w:val="left"/>
+      <w:pPr>
+        <w:ind w:left="5760" w:hanging="360"/>
+      </w:pPr>
+      <w:rPr>
+        <w:rFonts w:ascii="Courier New" w:hAnsi="Courier New" w:cs="Courier New" w:hint="default"/>
+      </w:rPr>
+    </w:lvl>
+    <w:lvl w:ilvl="8" w:tplc="0C090005" w:tentative="1">
+      <w:start w:val="1"/>
+      <w:numFmt w:val="bullet"/>
+      <w:lvlText w:val=""/>
+      <w:lvlJc w:val="left"/>
+      <w:pPr>
+        <w:ind w:left="6480" w:hanging="360"/>
+      </w:pPr>
+      <w:rPr>
+        <w:rFonts w:ascii="Wingdings" w:hAnsi="Wingdings" w:hint="default"/>
+      </w:rPr>
+    </w:lvl>
+  </w:abstractNum>
+  <w:abstractNum w:abstractNumId="15" w15:restartNumberingAfterBreak="0">
     <w:nsid w:val="70F82AA1"/>
     <w:multiLevelType w:val="multilevel"/>
     <w:tmpl w:val="1F3831A4"/>
@@ -2980,17 +4498,168 @@
       </w:rPr>
     </w:lvl>
   </w:abstractNum>
+  <w:abstractNum w:abstractNumId="16" w15:restartNumberingAfterBreak="0">
+    <w:nsid w:val="7AC05CBB"/>
+    <w:multiLevelType w:val="hybridMultilevel"/>
+    <w:tmpl w:val="8B8AD196"/>
+    <w:lvl w:ilvl="0" w:tplc="236A0FB2">
+      <w:numFmt w:val="bullet"/>
+      <w:lvlText w:val="-"/>
+      <w:lvlJc w:val="left"/>
+      <w:pPr>
+        <w:ind w:left="720" w:hanging="360"/>
+      </w:pPr>
+      <w:rPr>
+        <w:rFonts w:ascii="Calibri" w:eastAsiaTheme="minorHAnsi" w:hAnsi="Calibri" w:cs="Calibri" w:hint="default"/>
+      </w:rPr>
+    </w:lvl>
+    <w:lvl w:ilvl="1" w:tplc="0C090003" w:tentative="1">
+      <w:start w:val="1"/>
+      <w:numFmt w:val="bullet"/>
+      <w:lvlText w:val="o"/>
+      <w:lvlJc w:val="left"/>
+      <w:pPr>
+        <w:ind w:left="1440" w:hanging="360"/>
+      </w:pPr>
+      <w:rPr>
+        <w:rFonts w:ascii="Courier New" w:hAnsi="Courier New" w:cs="Courier New" w:hint="default"/>
+      </w:rPr>
+    </w:lvl>
+    <w:lvl w:ilvl="2" w:tplc="0C090005" w:tentative="1">
+      <w:start w:val="1"/>
+      <w:numFmt w:val="bullet"/>
+      <w:lvlText w:val=""/>
+      <w:lvlJc w:val="left"/>
+      <w:pPr>
+        <w:ind w:left="2160" w:hanging="360"/>
+      </w:pPr>
+      <w:rPr>
+        <w:rFonts w:ascii="Wingdings" w:hAnsi="Wingdings" w:hint="default"/>
+      </w:rPr>
+    </w:lvl>
+    <w:lvl w:ilvl="3" w:tplc="0C090001" w:tentative="1">
+      <w:start w:val="1"/>
+      <w:numFmt w:val="bullet"/>
+      <w:lvlText w:val=""/>
+      <w:lvlJc w:val="left"/>
+      <w:pPr>
+        <w:ind w:left="2880" w:hanging="360"/>
+      </w:pPr>
+      <w:rPr>
+        <w:rFonts w:ascii="Symbol" w:hAnsi="Symbol" w:hint="default"/>
+      </w:rPr>
+    </w:lvl>
+    <w:lvl w:ilvl="4" w:tplc="0C090003" w:tentative="1">
+      <w:start w:val="1"/>
+      <w:numFmt w:val="bullet"/>
+      <w:lvlText w:val="o"/>
+      <w:lvlJc w:val="left"/>
+      <w:pPr>
+        <w:ind w:left="3600" w:hanging="360"/>
+      </w:pPr>
+      <w:rPr>
+        <w:rFonts w:ascii="Courier New" w:hAnsi="Courier New" w:cs="Courier New" w:hint="default"/>
+      </w:rPr>
+    </w:lvl>
+    <w:lvl w:ilvl="5" w:tplc="0C090005" w:tentative="1">
+      <w:start w:val="1"/>
+      <w:numFmt w:val="bullet"/>
+      <w:lvlText w:val=""/>
+      <w:lvlJc w:val="left"/>
+      <w:pPr>
+        <w:ind w:left="4320" w:hanging="360"/>
+      </w:pPr>
+      <w:rPr>
+        <w:rFonts w:ascii="Wingdings" w:hAnsi="Wingdings" w:hint="default"/>
+      </w:rPr>
+    </w:lvl>
+    <w:lvl w:ilvl="6" w:tplc="0C090001" w:tentative="1">
+      <w:start w:val="1"/>
+      <w:numFmt w:val="bullet"/>
+      <w:lvlText w:val=""/>
+      <w:lvlJc w:val="left"/>
+      <w:pPr>
+        <w:ind w:left="5040" w:hanging="360"/>
+      </w:pPr>
+      <w:rPr>
+        <w:rFonts w:ascii="Symbol" w:hAnsi="Symbol" w:hint="default"/>
+      </w:rPr>
+    </w:lvl>
+    <w:lvl w:ilvl="7" w:tplc="0C090003" w:tentative="1">
+      <w:start w:val="1"/>
+      <w:numFmt w:val="bullet"/>
+      <w:lvlText w:val="o"/>
+      <w:lvlJc w:val="left"/>
+      <w:pPr>
+        <w:ind w:left="5760" w:hanging="360"/>
+      </w:pPr>
+      <w:rPr>
+        <w:rFonts w:ascii="Courier New" w:hAnsi="Courier New" w:cs="Courier New" w:hint="default"/>
+      </w:rPr>
+    </w:lvl>
+    <w:lvl w:ilvl="8" w:tplc="0C090005" w:tentative="1">
+      <w:start w:val="1"/>
+      <w:numFmt w:val="bullet"/>
+      <w:lvlText w:val=""/>
+      <w:lvlJc w:val="left"/>
+      <w:pPr>
+        <w:ind w:left="6480" w:hanging="360"/>
+      </w:pPr>
+      <w:rPr>
+        <w:rFonts w:ascii="Wingdings" w:hAnsi="Wingdings" w:hint="default"/>
+      </w:rPr>
+    </w:lvl>
+  </w:abstractNum>
   <w:num w:numId="1">
+    <w:abstractNumId w:val="1"/>
+  </w:num>
+  <w:num w:numId="2">
+    <w:abstractNumId w:val="15"/>
+  </w:num>
+  <w:num w:numId="3">
+    <w:abstractNumId w:val="8"/>
+  </w:num>
+  <w:num w:numId="4">
+    <w:abstractNumId w:val="12"/>
+  </w:num>
+  <w:num w:numId="5">
+    <w:abstractNumId w:val="9"/>
+  </w:num>
+  <w:num w:numId="6">
+    <w:abstractNumId w:val="7"/>
+  </w:num>
+  <w:num w:numId="7">
+    <w:abstractNumId w:val="16"/>
+  </w:num>
+  <w:num w:numId="8">
     <w:abstractNumId w:val="0"/>
   </w:num>
-  <w:num w:numId="2">
+  <w:num w:numId="9">
+    <w:abstractNumId w:val="14"/>
+  </w:num>
+  <w:num w:numId="10">
     <w:abstractNumId w:val="3"/>
   </w:num>
-  <w:num w:numId="3">
-    <w:abstractNumId w:val="1"/>
+  <w:num w:numId="11">
+    <w:abstractNumId w:val="4"/>
   </w:num>
-  <w:num w:numId="4">
+  <w:num w:numId="12">
+    <w:abstractNumId w:val="11"/>
+  </w:num>
+  <w:num w:numId="13">
+    <w:abstractNumId w:val="5"/>
+  </w:num>
+  <w:num w:numId="14">
+    <w:abstractNumId w:val="6"/>
+  </w:num>
+  <w:num w:numId="15">
     <w:abstractNumId w:val="2"/>
+  </w:num>
+  <w:num w:numId="16">
+    <w:abstractNumId w:val="10"/>
+  </w:num>
+  <w:num w:numId="17">
+    <w:abstractNumId w:val="13"/>
   </w:num>
 </w:numbering>
 </file>

</xml_diff>